<commit_message>
Realizar pago y seleccion de combo
</commit_message>
<xml_diff>
--- a/Diccionario de datos.docx
+++ b/Diccionario de datos.docx
@@ -366,7 +366,7 @@
               <w:rPr>
                 <w:b w:val="0"/>
               </w:rPr>
-              <w:t>descripción</w:t>
+              <w:t>sinopsis</w:t>
             </w:r>
           </w:p>
         </w:tc>
@@ -448,12 +448,14 @@
                 <w:b w:val="0"/>
               </w:rPr>
             </w:pPr>
-            <w:r>
-              <w:rPr>
-                <w:b w:val="0"/>
-              </w:rPr>
-              <w:t>imagen</w:t>
-            </w:r>
+            <w:proofErr w:type="spellStart"/>
+            <w:r>
+              <w:rPr>
+                <w:b w:val="0"/>
+              </w:rPr>
+              <w:t>img</w:t>
+            </w:r>
+            <w:proofErr w:type="spellEnd"/>
           </w:p>
         </w:tc>
         <w:tc>
@@ -1928,6 +1930,8 @@
                 <w:b w:val="0"/>
               </w:rPr>
             </w:pPr>
+            <w:bookmarkStart w:id="0" w:name="_GoBack"/>
+            <w:bookmarkEnd w:id="0"/>
             <w:proofErr w:type="spellStart"/>
             <w:r>
               <w:rPr>
@@ -2128,12 +2132,12 @@
         <w:tblLook w:val="04A0" w:firstRow="1" w:lastRow="0" w:firstColumn="1" w:lastColumn="0" w:noHBand="0" w:noVBand="1"/>
       </w:tblPr>
       <w:tblGrid>
-        <w:gridCol w:w="1672"/>
-        <w:gridCol w:w="2684"/>
+        <w:gridCol w:w="1807"/>
+        <w:gridCol w:w="2574"/>
         <w:gridCol w:w="1446"/>
-        <w:gridCol w:w="1018"/>
-        <w:gridCol w:w="916"/>
-        <w:gridCol w:w="765"/>
+        <w:gridCol w:w="1010"/>
+        <w:gridCol w:w="902"/>
+        <w:gridCol w:w="762"/>
         <w:gridCol w:w="17"/>
       </w:tblGrid>
       <w:tr>
@@ -2556,12 +2560,14 @@
                 <w:b w:val="0"/>
               </w:rPr>
             </w:pPr>
-            <w:r>
-              <w:rPr>
-                <w:b w:val="0"/>
-              </w:rPr>
-              <w:t>asientos</w:t>
-            </w:r>
+            <w:proofErr w:type="spellStart"/>
+            <w:r>
+              <w:rPr>
+                <w:b w:val="0"/>
+              </w:rPr>
+              <w:t>Id_metodo_pago</w:t>
+            </w:r>
+            <w:proofErr w:type="spellEnd"/>
           </w:p>
         </w:tc>
         <w:tc>
@@ -2572,9 +2578,6 @@
             <w:pPr>
               <w:cnfStyle w:val="000000000000" w:firstRow="0" w:lastRow="0" w:firstColumn="0" w:lastColumn="0" w:oddVBand="0" w:evenVBand="0" w:oddHBand="0" w:evenHBand="0" w:firstRowFirstColumn="0" w:firstRowLastColumn="0" w:lastRowFirstColumn="0" w:lastRowLastColumn="0"/>
             </w:pPr>
-            <w:r>
-              <w:t>Representa los asientos, se parados por comas</w:t>
-            </w:r>
           </w:p>
         </w:tc>
         <w:tc>
@@ -2585,9 +2588,6 @@
             <w:pPr>
               <w:cnfStyle w:val="000000000000" w:firstRow="0" w:lastRow="0" w:firstColumn="0" w:lastColumn="0" w:oddVBand="0" w:evenVBand="0" w:oddHBand="0" w:evenHBand="0" w:firstRowFirstColumn="0" w:firstRowLastColumn="0" w:lastRowFirstColumn="0" w:lastRowLastColumn="0"/>
             </w:pPr>
-            <w:r>
-              <w:t>VARCHAR(15)</w:t>
-            </w:r>
           </w:p>
         </w:tc>
         <w:tc>
@@ -2598,9 +2598,6 @@
             <w:pPr>
               <w:cnfStyle w:val="000000000000" w:firstRow="0" w:lastRow="0" w:firstColumn="0" w:lastColumn="0" w:oddVBand="0" w:evenVBand="0" w:oddHBand="0" w:evenHBand="0" w:firstRowFirstColumn="0" w:firstRowLastColumn="0" w:lastRowFirstColumn="0" w:lastRowLastColumn="0"/>
             </w:pPr>
-            <w:r>
-              <w:t>TRUE</w:t>
-            </w:r>
           </w:p>
         </w:tc>
         <w:tc>
@@ -2611,9 +2608,6 @@
             <w:pPr>
               <w:cnfStyle w:val="000000000000" w:firstRow="0" w:lastRow="0" w:firstColumn="0" w:lastColumn="0" w:oddVBand="0" w:evenVBand="0" w:oddHBand="0" w:evenHBand="0" w:firstRowFirstColumn="0" w:firstRowLastColumn="0" w:lastRowFirstColumn="0" w:lastRowLastColumn="0"/>
             </w:pPr>
-            <w:r>
-              <w:t>FALSE</w:t>
-            </w:r>
           </w:p>
         </w:tc>
         <w:tc>
@@ -2625,9 +2619,6 @@
             <w:pPr>
               <w:cnfStyle w:val="000000000000" w:firstRow="0" w:lastRow="0" w:firstColumn="0" w:lastColumn="0" w:oddVBand="0" w:evenVBand="0" w:oddHBand="0" w:evenHBand="0" w:firstRowFirstColumn="0" w:firstRowLastColumn="0" w:lastRowFirstColumn="0" w:lastRowLastColumn="0"/>
             </w:pPr>
-            <w:r>
-              <w:t>FALSE</w:t>
-            </w:r>
           </w:p>
         </w:tc>
       </w:tr>
@@ -2647,7 +2638,7 @@
               <w:rPr>
                 <w:b w:val="0"/>
               </w:rPr>
-              <w:t>total</w:t>
+              <w:t>asientos</w:t>
             </w:r>
           </w:p>
         </w:tc>
@@ -2660,7 +2651,7 @@
               <w:cnfStyle w:val="000000000000" w:firstRow="0" w:lastRow="0" w:firstColumn="0" w:lastColumn="0" w:oddVBand="0" w:evenVBand="0" w:oddHBand="0" w:evenHBand="0" w:firstRowFirstColumn="0" w:firstRowLastColumn="0" w:lastRowFirstColumn="0" w:lastRowLastColumn="0"/>
             </w:pPr>
             <w:r>
-              <w:t>Representa el total de la compra</w:t>
+              <w:t>Representa los asientos, se parados por comas</w:t>
             </w:r>
           </w:p>
         </w:tc>
@@ -2673,7 +2664,7 @@
               <w:cnfStyle w:val="000000000000" w:firstRow="0" w:lastRow="0" w:firstColumn="0" w:lastColumn="0" w:oddVBand="0" w:evenVBand="0" w:oddHBand="0" w:evenHBand="0" w:firstRowFirstColumn="0" w:firstRowLastColumn="0" w:lastRowFirstColumn="0" w:lastRowLastColumn="0"/>
             </w:pPr>
             <w:r>
-              <w:t>LONG</w:t>
+              <w:t>VARCHAR(15)</w:t>
             </w:r>
           </w:p>
         </w:tc>
@@ -2718,462 +2709,94 @@
           </w:p>
         </w:tc>
       </w:tr>
+      <w:tr>
+        <w:tc>
+          <w:tcPr>
+            <w:cnfStyle w:val="001000000000" w:firstRow="0" w:lastRow="0" w:firstColumn="1" w:lastColumn="0" w:oddVBand="0" w:evenVBand="0" w:oddHBand="0" w:evenHBand="0" w:firstRowFirstColumn="0" w:firstRowLastColumn="0" w:lastRowFirstColumn="0" w:lastRowLastColumn="0"/>
+            <w:tcW w:w="1831" w:type="dxa"/>
+          </w:tcPr>
+          <w:p>
+            <w:pPr>
+              <w:rPr>
+                <w:b w:val="0"/>
+              </w:rPr>
+            </w:pPr>
+            <w:r>
+              <w:rPr>
+                <w:b w:val="0"/>
+              </w:rPr>
+              <w:t>total</w:t>
+            </w:r>
+          </w:p>
+        </w:tc>
+        <w:tc>
+          <w:tcPr>
+            <w:tcW w:w="3126" w:type="dxa"/>
+          </w:tcPr>
+          <w:p>
+            <w:pPr>
+              <w:cnfStyle w:val="000000000000" w:firstRow="0" w:lastRow="0" w:firstColumn="0" w:lastColumn="0" w:oddVBand="0" w:evenVBand="0" w:oddHBand="0" w:evenHBand="0" w:firstRowFirstColumn="0" w:firstRowLastColumn="0" w:lastRowFirstColumn="0" w:lastRowLastColumn="0"/>
+            </w:pPr>
+            <w:r>
+              <w:t>Representa el total de la compra</w:t>
+            </w:r>
+          </w:p>
+        </w:tc>
+        <w:tc>
+          <w:tcPr>
+            <w:tcW w:w="746" w:type="dxa"/>
+          </w:tcPr>
+          <w:p>
+            <w:pPr>
+              <w:cnfStyle w:val="000000000000" w:firstRow="0" w:lastRow="0" w:firstColumn="0" w:lastColumn="0" w:oddVBand="0" w:evenVBand="0" w:oddHBand="0" w:evenHBand="0" w:firstRowFirstColumn="0" w:firstRowLastColumn="0" w:lastRowFirstColumn="0" w:lastRowLastColumn="0"/>
+            </w:pPr>
+            <w:r>
+              <w:t>LONG</w:t>
+            </w:r>
+          </w:p>
+        </w:tc>
+        <w:tc>
+          <w:tcPr>
+            <w:tcW w:w="1048" w:type="dxa"/>
+          </w:tcPr>
+          <w:p>
+            <w:pPr>
+              <w:cnfStyle w:val="000000000000" w:firstRow="0" w:lastRow="0" w:firstColumn="0" w:lastColumn="0" w:oddVBand="0" w:evenVBand="0" w:oddHBand="0" w:evenHBand="0" w:firstRowFirstColumn="0" w:firstRowLastColumn="0" w:lastRowFirstColumn="0" w:lastRowLastColumn="0"/>
+            </w:pPr>
+            <w:r>
+              <w:t>TRUE</w:t>
+            </w:r>
+          </w:p>
+        </w:tc>
+        <w:tc>
+          <w:tcPr>
+            <w:tcW w:w="973" w:type="dxa"/>
+          </w:tcPr>
+          <w:p>
+            <w:pPr>
+              <w:cnfStyle w:val="000000000000" w:firstRow="0" w:lastRow="0" w:firstColumn="0" w:lastColumn="0" w:oddVBand="0" w:evenVBand="0" w:oddHBand="0" w:evenHBand="0" w:firstRowFirstColumn="0" w:firstRowLastColumn="0" w:lastRowFirstColumn="0" w:lastRowLastColumn="0"/>
+            </w:pPr>
+            <w:r>
+              <w:t>FALSE</w:t>
+            </w:r>
+          </w:p>
+        </w:tc>
+        <w:tc>
+          <w:tcPr>
+            <w:tcW w:w="794" w:type="dxa"/>
+            <w:gridSpan w:val="2"/>
+          </w:tcPr>
+          <w:p>
+            <w:pPr>
+              <w:cnfStyle w:val="000000000000" w:firstRow="0" w:lastRow="0" w:firstColumn="0" w:lastColumn="0" w:oddVBand="0" w:evenVBand="0" w:oddHBand="0" w:evenHBand="0" w:firstRowFirstColumn="0" w:firstRowLastColumn="0" w:lastRowFirstColumn="0" w:lastRowLastColumn="0"/>
+            </w:pPr>
+            <w:r>
+              <w:t>FALSE</w:t>
+            </w:r>
+          </w:p>
+        </w:tc>
+      </w:tr>
     </w:tbl>
-    <w:p/>
-    <w:tbl>
-      <w:tblPr>
-        <w:tblStyle w:val="Tabladecuadrcula1clara"/>
-        <w:tblW w:w="8499" w:type="dxa"/>
-        <w:tblLook w:val="04A0" w:firstRow="1" w:lastRow="0" w:firstColumn="1" w:lastColumn="0" w:noHBand="0" w:noVBand="1"/>
-      </w:tblPr>
-      <w:tblGrid>
-        <w:gridCol w:w="2564"/>
-        <w:gridCol w:w="1885"/>
-        <w:gridCol w:w="1446"/>
-        <w:gridCol w:w="984"/>
-        <w:gridCol w:w="852"/>
-        <w:gridCol w:w="768"/>
-      </w:tblGrid>
-      <w:tr>
-        <w:trPr>
-          <w:cnfStyle w:val="100000000000" w:firstRow="1" w:lastRow="0" w:firstColumn="0" w:lastColumn="0" w:oddVBand="0" w:evenVBand="0" w:oddHBand="0" w:evenHBand="0" w:firstRowFirstColumn="0" w:firstRowLastColumn="0" w:lastRowFirstColumn="0" w:lastRowLastColumn="0"/>
-        </w:trPr>
-        <w:tc>
-          <w:tcPr>
-            <w:cnfStyle w:val="001000000000" w:firstRow="0" w:lastRow="0" w:firstColumn="1" w:lastColumn="0" w:oddVBand="0" w:evenVBand="0" w:oddHBand="0" w:evenHBand="0" w:firstRowFirstColumn="0" w:firstRowLastColumn="0" w:lastRowFirstColumn="0" w:lastRowLastColumn="0"/>
-            <w:tcW w:w="8499" w:type="dxa"/>
-            <w:gridSpan w:val="6"/>
-          </w:tcPr>
-          <w:p>
-            <w:pPr>
-              <w:jc w:val="center"/>
-            </w:pPr>
-            <w:proofErr w:type="spellStart"/>
-            <w:r>
-              <w:t>MétodosPago_x_Entrada</w:t>
-            </w:r>
-            <w:proofErr w:type="spellEnd"/>
-          </w:p>
-        </w:tc>
-      </w:tr>
-      <w:tr>
-        <w:tc>
-          <w:tcPr>
-            <w:cnfStyle w:val="001000000000" w:firstRow="0" w:lastRow="0" w:firstColumn="1" w:lastColumn="0" w:oddVBand="0" w:evenVBand="0" w:oddHBand="0" w:evenHBand="0" w:firstRowFirstColumn="0" w:firstRowLastColumn="0" w:lastRowFirstColumn="0" w:lastRowLastColumn="0"/>
-            <w:tcW w:w="2564" w:type="dxa"/>
-          </w:tcPr>
-          <w:p>
-            <w:pPr>
-              <w:jc w:val="center"/>
-            </w:pPr>
-            <w:r>
-              <w:t>Nombre</w:t>
-            </w:r>
-          </w:p>
-        </w:tc>
-        <w:tc>
-          <w:tcPr>
-            <w:tcW w:w="1885" w:type="dxa"/>
-          </w:tcPr>
-          <w:p>
-            <w:pPr>
-              <w:jc w:val="center"/>
-              <w:cnfStyle w:val="000000000000" w:firstRow="0" w:lastRow="0" w:firstColumn="0" w:lastColumn="0" w:oddVBand="0" w:evenVBand="0" w:oddHBand="0" w:evenHBand="0" w:firstRowFirstColumn="0" w:firstRowLastColumn="0" w:lastRowFirstColumn="0" w:lastRowLastColumn="0"/>
-              <w:rPr>
-                <w:b/>
-              </w:rPr>
-            </w:pPr>
-            <w:r>
-              <w:rPr>
-                <w:b/>
-              </w:rPr>
-              <w:t>Descripción</w:t>
-            </w:r>
-          </w:p>
-        </w:tc>
-        <w:tc>
-          <w:tcPr>
-            <w:tcW w:w="1446" w:type="dxa"/>
-          </w:tcPr>
-          <w:p>
-            <w:pPr>
-              <w:jc w:val="center"/>
-              <w:cnfStyle w:val="000000000000" w:firstRow="0" w:lastRow="0" w:firstColumn="0" w:lastColumn="0" w:oddVBand="0" w:evenVBand="0" w:oddHBand="0" w:evenHBand="0" w:firstRowFirstColumn="0" w:firstRowLastColumn="0" w:lastRowFirstColumn="0" w:lastRowLastColumn="0"/>
-              <w:rPr>
-                <w:b/>
-              </w:rPr>
-            </w:pPr>
-            <w:r>
-              <w:rPr>
-                <w:b/>
-              </w:rPr>
-              <w:t>Tipo</w:t>
-            </w:r>
-          </w:p>
-        </w:tc>
-        <w:tc>
-          <w:tcPr>
-            <w:tcW w:w="984" w:type="dxa"/>
-          </w:tcPr>
-          <w:p>
-            <w:pPr>
-              <w:jc w:val="center"/>
-              <w:cnfStyle w:val="000000000000" w:firstRow="0" w:lastRow="0" w:firstColumn="0" w:lastColumn="0" w:oddVBand="0" w:evenVBand="0" w:oddHBand="0" w:evenHBand="0" w:firstRowFirstColumn="0" w:firstRowLastColumn="0" w:lastRowFirstColumn="0" w:lastRowLastColumn="0"/>
-              <w:rPr>
-                <w:b/>
-              </w:rPr>
-            </w:pPr>
-            <w:proofErr w:type="spellStart"/>
-            <w:r>
-              <w:rPr>
-                <w:b/>
-              </w:rPr>
-              <w:t>NotNull</w:t>
-            </w:r>
-            <w:proofErr w:type="spellEnd"/>
-          </w:p>
-        </w:tc>
-        <w:tc>
-          <w:tcPr>
-            <w:tcW w:w="852" w:type="dxa"/>
-          </w:tcPr>
-          <w:p>
-            <w:pPr>
-              <w:jc w:val="center"/>
-              <w:cnfStyle w:val="000000000000" w:firstRow="0" w:lastRow="0" w:firstColumn="0" w:lastColumn="0" w:oddVBand="0" w:evenVBand="0" w:oddHBand="0" w:evenHBand="0" w:firstRowFirstColumn="0" w:firstRowLastColumn="0" w:lastRowFirstColumn="0" w:lastRowLastColumn="0"/>
-              <w:rPr>
-                <w:b/>
-              </w:rPr>
-            </w:pPr>
-            <w:r>
-              <w:rPr>
-                <w:b/>
-              </w:rPr>
-              <w:t>PK</w:t>
-            </w:r>
-          </w:p>
-        </w:tc>
-        <w:tc>
-          <w:tcPr>
-            <w:tcW w:w="768" w:type="dxa"/>
-          </w:tcPr>
-          <w:p>
-            <w:pPr>
-              <w:jc w:val="center"/>
-              <w:cnfStyle w:val="000000000000" w:firstRow="0" w:lastRow="0" w:firstColumn="0" w:lastColumn="0" w:oddVBand="0" w:evenVBand="0" w:oddHBand="0" w:evenHBand="0" w:firstRowFirstColumn="0" w:firstRowLastColumn="0" w:lastRowFirstColumn="0" w:lastRowLastColumn="0"/>
-              <w:rPr>
-                <w:b/>
-              </w:rPr>
-            </w:pPr>
-            <w:r>
-              <w:rPr>
-                <w:b/>
-              </w:rPr>
-              <w:t>FK</w:t>
-            </w:r>
-          </w:p>
-        </w:tc>
-      </w:tr>
-      <w:tr>
-        <w:tc>
-          <w:tcPr>
-            <w:cnfStyle w:val="001000000000" w:firstRow="0" w:lastRow="0" w:firstColumn="1" w:lastColumn="0" w:oddVBand="0" w:evenVBand="0" w:oddHBand="0" w:evenHBand="0" w:firstRowFirstColumn="0" w:firstRowLastColumn="0" w:lastRowFirstColumn="0" w:lastRowLastColumn="0"/>
-            <w:tcW w:w="2564" w:type="dxa"/>
-          </w:tcPr>
-          <w:p>
-            <w:pPr>
-              <w:rPr>
-                <w:b w:val="0"/>
-              </w:rPr>
-            </w:pPr>
-            <w:proofErr w:type="spellStart"/>
-            <w:r>
-              <w:rPr>
-                <w:b w:val="0"/>
-              </w:rPr>
-              <w:t>id_metodoPa</w:t>
-            </w:r>
-            <w:r>
-              <w:rPr>
-                <w:b w:val="0"/>
-              </w:rPr>
-              <w:t>go_entrada</w:t>
-            </w:r>
-            <w:proofErr w:type="spellEnd"/>
-          </w:p>
-        </w:tc>
-        <w:tc>
-          <w:tcPr>
-            <w:tcW w:w="1885" w:type="dxa"/>
-          </w:tcPr>
-          <w:p>
-            <w:pPr>
-              <w:cnfStyle w:val="000000000000" w:firstRow="0" w:lastRow="0" w:firstColumn="0" w:lastColumn="0" w:oddVBand="0" w:evenVBand="0" w:oddHBand="0" w:evenHBand="0" w:firstRowFirstColumn="0" w:firstRowLastColumn="0" w:lastRowFirstColumn="0" w:lastRowLastColumn="0"/>
-            </w:pPr>
-            <w:r>
-              <w:t>Representa el identificador de la tabla</w:t>
-            </w:r>
-          </w:p>
-        </w:tc>
-        <w:tc>
-          <w:tcPr>
-            <w:tcW w:w="1446" w:type="dxa"/>
-          </w:tcPr>
-          <w:p>
-            <w:pPr>
-              <w:cnfStyle w:val="000000000000" w:firstRow="0" w:lastRow="0" w:firstColumn="0" w:lastColumn="0" w:oddVBand="0" w:evenVBand="0" w:oddHBand="0" w:evenHBand="0" w:firstRowFirstColumn="0" w:firstRowLastColumn="0" w:lastRowFirstColumn="0" w:lastRowLastColumn="0"/>
-            </w:pPr>
-            <w:r>
-              <w:t>INT</w:t>
-            </w:r>
-          </w:p>
-        </w:tc>
-        <w:tc>
-          <w:tcPr>
-            <w:tcW w:w="984" w:type="dxa"/>
-          </w:tcPr>
-          <w:p>
-            <w:pPr>
-              <w:cnfStyle w:val="000000000000" w:firstRow="0" w:lastRow="0" w:firstColumn="0" w:lastColumn="0" w:oddVBand="0" w:evenVBand="0" w:oddHBand="0" w:evenHBand="0" w:firstRowFirstColumn="0" w:firstRowLastColumn="0" w:lastRowFirstColumn="0" w:lastRowLastColumn="0"/>
-            </w:pPr>
-            <w:r>
-              <w:t>TRUE</w:t>
-            </w:r>
-          </w:p>
-        </w:tc>
-        <w:tc>
-          <w:tcPr>
-            <w:tcW w:w="852" w:type="dxa"/>
-          </w:tcPr>
-          <w:p>
-            <w:pPr>
-              <w:cnfStyle w:val="000000000000" w:firstRow="0" w:lastRow="0" w:firstColumn="0" w:lastColumn="0" w:oddVBand="0" w:evenVBand="0" w:oddHBand="0" w:evenHBand="0" w:firstRowFirstColumn="0" w:firstRowLastColumn="0" w:lastRowFirstColumn="0" w:lastRowLastColumn="0"/>
-            </w:pPr>
-            <w:r>
-              <w:t>TRUE</w:t>
-            </w:r>
-          </w:p>
-        </w:tc>
-        <w:tc>
-          <w:tcPr>
-            <w:tcW w:w="768" w:type="dxa"/>
-          </w:tcPr>
-          <w:p>
-            <w:pPr>
-              <w:cnfStyle w:val="000000000000" w:firstRow="0" w:lastRow="0" w:firstColumn="0" w:lastColumn="0" w:oddVBand="0" w:evenVBand="0" w:oddHBand="0" w:evenHBand="0" w:firstRowFirstColumn="0" w:firstRowLastColumn="0" w:lastRowFirstColumn="0" w:lastRowLastColumn="0"/>
-            </w:pPr>
-            <w:r>
-              <w:t>FALSE</w:t>
-            </w:r>
-          </w:p>
-        </w:tc>
-      </w:tr>
-      <w:tr>
-        <w:tc>
-          <w:tcPr>
-            <w:cnfStyle w:val="001000000000" w:firstRow="0" w:lastRow="0" w:firstColumn="1" w:lastColumn="0" w:oddVBand="0" w:evenVBand="0" w:oddHBand="0" w:evenHBand="0" w:firstRowFirstColumn="0" w:firstRowLastColumn="0" w:lastRowFirstColumn="0" w:lastRowLastColumn="0"/>
-            <w:tcW w:w="2564" w:type="dxa"/>
-          </w:tcPr>
-          <w:p>
-            <w:pPr>
-              <w:rPr>
-                <w:b w:val="0"/>
-              </w:rPr>
-            </w:pPr>
-            <w:proofErr w:type="spellStart"/>
-            <w:r>
-              <w:rPr>
-                <w:b w:val="0"/>
-              </w:rPr>
-              <w:t>id_</w:t>
-            </w:r>
-            <w:r>
-              <w:rPr>
-                <w:b w:val="0"/>
-              </w:rPr>
-              <w:t>entrada</w:t>
-            </w:r>
-            <w:proofErr w:type="spellEnd"/>
-          </w:p>
-        </w:tc>
-        <w:tc>
-          <w:tcPr>
-            <w:tcW w:w="1885" w:type="dxa"/>
-          </w:tcPr>
-          <w:p>
-            <w:pPr>
-              <w:cnfStyle w:val="000000000000" w:firstRow="0" w:lastRow="0" w:firstColumn="0" w:lastColumn="0" w:oddVBand="0" w:evenVBand="0" w:oddHBand="0" w:evenHBand="0" w:firstRowFirstColumn="0" w:firstRowLastColumn="0" w:lastRowFirstColumn="0" w:lastRowLastColumn="0"/>
-            </w:pPr>
-            <w:r>
-              <w:t xml:space="preserve">Representa el identificador de la </w:t>
-            </w:r>
-            <w:r>
-              <w:t>entrada</w:t>
-            </w:r>
-            <w:r>
-              <w:t>.</w:t>
-            </w:r>
-          </w:p>
-        </w:tc>
-        <w:tc>
-          <w:tcPr>
-            <w:tcW w:w="1446" w:type="dxa"/>
-          </w:tcPr>
-          <w:p>
-            <w:pPr>
-              <w:cnfStyle w:val="000000000000" w:firstRow="0" w:lastRow="0" w:firstColumn="0" w:lastColumn="0" w:oddVBand="0" w:evenVBand="0" w:oddHBand="0" w:evenHBand="0" w:firstRowFirstColumn="0" w:firstRowLastColumn="0" w:lastRowFirstColumn="0" w:lastRowLastColumn="0"/>
-            </w:pPr>
-            <w:r>
-              <w:t>INT</w:t>
-            </w:r>
-          </w:p>
-        </w:tc>
-        <w:tc>
-          <w:tcPr>
-            <w:tcW w:w="984" w:type="dxa"/>
-          </w:tcPr>
-          <w:p>
-            <w:pPr>
-              <w:cnfStyle w:val="000000000000" w:firstRow="0" w:lastRow="0" w:firstColumn="0" w:lastColumn="0" w:oddVBand="0" w:evenVBand="0" w:oddHBand="0" w:evenHBand="0" w:firstRowFirstColumn="0" w:firstRowLastColumn="0" w:lastRowFirstColumn="0" w:lastRowLastColumn="0"/>
-            </w:pPr>
-            <w:r>
-              <w:t>TRUE</w:t>
-            </w:r>
-          </w:p>
-        </w:tc>
-        <w:tc>
-          <w:tcPr>
-            <w:tcW w:w="852" w:type="dxa"/>
-          </w:tcPr>
-          <w:p>
-            <w:pPr>
-              <w:cnfStyle w:val="000000000000" w:firstRow="0" w:lastRow="0" w:firstColumn="0" w:lastColumn="0" w:oddVBand="0" w:evenVBand="0" w:oddHBand="0" w:evenHBand="0" w:firstRowFirstColumn="0" w:firstRowLastColumn="0" w:lastRowFirstColumn="0" w:lastRowLastColumn="0"/>
-            </w:pPr>
-            <w:r>
-              <w:t>FALSE</w:t>
-            </w:r>
-          </w:p>
-        </w:tc>
-        <w:tc>
-          <w:tcPr>
-            <w:tcW w:w="768" w:type="dxa"/>
-          </w:tcPr>
-          <w:p>
-            <w:pPr>
-              <w:cnfStyle w:val="000000000000" w:firstRow="0" w:lastRow="0" w:firstColumn="0" w:lastColumn="0" w:oddVBand="0" w:evenVBand="0" w:oddHBand="0" w:evenHBand="0" w:firstRowFirstColumn="0" w:firstRowLastColumn="0" w:lastRowFirstColumn="0" w:lastRowLastColumn="0"/>
-            </w:pPr>
-            <w:r>
-              <w:t>TRUE</w:t>
-            </w:r>
-          </w:p>
-        </w:tc>
-      </w:tr>
-      <w:tr>
-        <w:tc>
-          <w:tcPr>
-            <w:cnfStyle w:val="001000000000" w:firstRow="0" w:lastRow="0" w:firstColumn="1" w:lastColumn="0" w:oddVBand="0" w:evenVBand="0" w:oddHBand="0" w:evenHBand="0" w:firstRowFirstColumn="0" w:firstRowLastColumn="0" w:lastRowFirstColumn="0" w:lastRowLastColumn="0"/>
-            <w:tcW w:w="2564" w:type="dxa"/>
-          </w:tcPr>
-          <w:p>
-            <w:pPr>
-              <w:rPr>
-                <w:b w:val="0"/>
-              </w:rPr>
-            </w:pPr>
-            <w:proofErr w:type="spellStart"/>
-            <w:r>
-              <w:rPr>
-                <w:b w:val="0"/>
-              </w:rPr>
-              <w:t>id_</w:t>
-            </w:r>
-            <w:r>
-              <w:rPr>
-                <w:b w:val="0"/>
-              </w:rPr>
-              <w:t>metodo_pago</w:t>
-            </w:r>
-            <w:proofErr w:type="spellEnd"/>
-          </w:p>
-        </w:tc>
-        <w:tc>
-          <w:tcPr>
-            <w:tcW w:w="1885" w:type="dxa"/>
-          </w:tcPr>
-          <w:p>
-            <w:pPr>
-              <w:cnfStyle w:val="000000000000" w:firstRow="0" w:lastRow="0" w:firstColumn="0" w:lastColumn="0" w:oddVBand="0" w:evenVBand="0" w:oddHBand="0" w:evenHBand="0" w:firstRowFirstColumn="0" w:firstRowLastColumn="0" w:lastRowFirstColumn="0" w:lastRowLastColumn="0"/>
-            </w:pPr>
-            <w:r>
-              <w:t xml:space="preserve">Representa el </w:t>
-            </w:r>
-            <w:r>
-              <w:t>identificador del método de pago.</w:t>
-            </w:r>
-          </w:p>
-        </w:tc>
-        <w:tc>
-          <w:tcPr>
-            <w:tcW w:w="1446" w:type="dxa"/>
-          </w:tcPr>
-          <w:p>
-            <w:pPr>
-              <w:cnfStyle w:val="000000000000" w:firstRow="0" w:lastRow="0" w:firstColumn="0" w:lastColumn="0" w:oddVBand="0" w:evenVBand="0" w:oddHBand="0" w:evenHBand="0" w:firstRowFirstColumn="0" w:firstRowLastColumn="0" w:lastRowFirstColumn="0" w:lastRowLastColumn="0"/>
-            </w:pPr>
-            <w:r>
-              <w:t>INT</w:t>
-            </w:r>
-          </w:p>
-        </w:tc>
-        <w:tc>
-          <w:tcPr>
-            <w:tcW w:w="984" w:type="dxa"/>
-          </w:tcPr>
-          <w:p>
-            <w:pPr>
-              <w:cnfStyle w:val="000000000000" w:firstRow="0" w:lastRow="0" w:firstColumn="0" w:lastColumn="0" w:oddVBand="0" w:evenVBand="0" w:oddHBand="0" w:evenHBand="0" w:firstRowFirstColumn="0" w:firstRowLastColumn="0" w:lastRowFirstColumn="0" w:lastRowLastColumn="0"/>
-            </w:pPr>
-            <w:r>
-              <w:t>TRUE</w:t>
-            </w:r>
-          </w:p>
-        </w:tc>
-        <w:tc>
-          <w:tcPr>
-            <w:tcW w:w="852" w:type="dxa"/>
-          </w:tcPr>
-          <w:p>
-            <w:pPr>
-              <w:cnfStyle w:val="000000000000" w:firstRow="0" w:lastRow="0" w:firstColumn="0" w:lastColumn="0" w:oddVBand="0" w:evenVBand="0" w:oddHBand="0" w:evenHBand="0" w:firstRowFirstColumn="0" w:firstRowLastColumn="0" w:lastRowFirstColumn="0" w:lastRowLastColumn="0"/>
-            </w:pPr>
-            <w:r>
-              <w:t>FALSE</w:t>
-            </w:r>
-          </w:p>
-        </w:tc>
-        <w:tc>
-          <w:tcPr>
-            <w:tcW w:w="768" w:type="dxa"/>
-          </w:tcPr>
-          <w:p>
-            <w:pPr>
-              <w:cnfStyle w:val="000000000000" w:firstRow="0" w:lastRow="0" w:firstColumn="0" w:lastColumn="0" w:oddVBand="0" w:evenVBand="0" w:oddHBand="0" w:evenHBand="0" w:firstRowFirstColumn="0" w:firstRowLastColumn="0" w:lastRowFirstColumn="0" w:lastRowLastColumn="0"/>
-            </w:pPr>
-            <w:r>
-              <w:t>TRUE</w:t>
-            </w:r>
-          </w:p>
-        </w:tc>
-      </w:tr>
-    </w:tbl>
-    <w:p/>
-    <w:p/>
-    <w:p/>
-    <w:p/>
-    <w:p/>
-    <w:p/>
-    <w:p/>
-    <w:p/>
     <w:p/>
     <w:p/>
     <w:tbl>
@@ -3890,7 +3513,11 @@
               <w:cnfStyle w:val="000000000000" w:firstRow="0" w:lastRow="0" w:firstColumn="0" w:lastColumn="0" w:oddVBand="0" w:evenVBand="0" w:oddHBand="0" w:evenHBand="0" w:firstRowFirstColumn="0" w:firstRowLastColumn="0" w:lastRowFirstColumn="0" w:lastRowLastColumn="0"/>
             </w:pPr>
             <w:r>
-              <w:t xml:space="preserve">Representa el porcentaje de descuesto que un método de pago ofrece </w:t>
+              <w:t xml:space="preserve">Representa el porcentaje de </w:t>
+            </w:r>
+            <w:r>
+              <w:lastRenderedPageBreak/>
+              <w:t xml:space="preserve">descuesto que un método de pago ofrece </w:t>
             </w:r>
           </w:p>
         </w:tc>
@@ -3903,6 +3530,7 @@
               <w:cnfStyle w:val="000000000000" w:firstRow="0" w:lastRow="0" w:firstColumn="0" w:lastColumn="0" w:oddVBand="0" w:evenVBand="0" w:oddHBand="0" w:evenHBand="0" w:firstRowFirstColumn="0" w:firstRowLastColumn="0" w:lastRowFirstColumn="0" w:lastRowLastColumn="0"/>
             </w:pPr>
             <w:r>
+              <w:lastRenderedPageBreak/>
               <w:t>DOUBLE</w:t>
             </w:r>
           </w:p>
@@ -3995,7 +3623,7 @@
         <w:tc>
           <w:tcPr>
             <w:cnfStyle w:val="001000000000" w:firstRow="0" w:lastRow="0" w:firstColumn="1" w:lastColumn="0" w:oddVBand="0" w:evenVBand="0" w:oddHBand="0" w:evenHBand="0" w:firstRowFirstColumn="0" w:firstRowLastColumn="0" w:lastRowFirstColumn="0" w:lastRowLastColumn="0"/>
-            <w:tcW w:w="2564" w:type="dxa"/>
+            <w:tcW w:w="2501" w:type="dxa"/>
           </w:tcPr>
           <w:p>
             <w:pPr>
@@ -4008,7 +3636,7 @@
         </w:tc>
         <w:tc>
           <w:tcPr>
-            <w:tcW w:w="2109" w:type="dxa"/>
+            <w:tcW w:w="1980" w:type="dxa"/>
           </w:tcPr>
           <w:p>
             <w:pPr>
@@ -4028,7 +3656,7 @@
         </w:tc>
         <w:tc>
           <w:tcPr>
-            <w:tcW w:w="1222" w:type="dxa"/>
+            <w:tcW w:w="1446" w:type="dxa"/>
           </w:tcPr>
           <w:p>
             <w:pPr>
@@ -4048,7 +3676,7 @@
         </w:tc>
         <w:tc>
           <w:tcPr>
-            <w:tcW w:w="984" w:type="dxa"/>
+            <w:tcW w:w="974" w:type="dxa"/>
           </w:tcPr>
           <w:p>
             <w:pPr>
@@ -4070,7 +3698,7 @@
         </w:tc>
         <w:tc>
           <w:tcPr>
-            <w:tcW w:w="852" w:type="dxa"/>
+            <w:tcW w:w="834" w:type="dxa"/>
           </w:tcPr>
           <w:p>
             <w:pPr>
@@ -4090,7 +3718,7 @@
         </w:tc>
         <w:tc>
           <w:tcPr>
-            <w:tcW w:w="768" w:type="dxa"/>
+            <w:tcW w:w="764" w:type="dxa"/>
           </w:tcPr>
           <w:p>
             <w:pPr>
@@ -4113,7 +3741,7 @@
         <w:tc>
           <w:tcPr>
             <w:cnfStyle w:val="001000000000" w:firstRow="0" w:lastRow="0" w:firstColumn="1" w:lastColumn="0" w:oddVBand="0" w:evenVBand="0" w:oddHBand="0" w:evenHBand="0" w:firstRowFirstColumn="0" w:firstRowLastColumn="0" w:lastRowFirstColumn="0" w:lastRowLastColumn="0"/>
-            <w:tcW w:w="2564" w:type="dxa"/>
+            <w:tcW w:w="2501" w:type="dxa"/>
           </w:tcPr>
           <w:p>
             <w:pPr>
@@ -4139,7 +3767,7 @@
         </w:tc>
         <w:tc>
           <w:tcPr>
-            <w:tcW w:w="2109" w:type="dxa"/>
+            <w:tcW w:w="1980" w:type="dxa"/>
           </w:tcPr>
           <w:p>
             <w:pPr>
@@ -4152,7 +3780,7 @@
         </w:tc>
         <w:tc>
           <w:tcPr>
-            <w:tcW w:w="1222" w:type="dxa"/>
+            <w:tcW w:w="1446" w:type="dxa"/>
           </w:tcPr>
           <w:p>
             <w:pPr>
@@ -4165,7 +3793,7 @@
         </w:tc>
         <w:tc>
           <w:tcPr>
-            <w:tcW w:w="984" w:type="dxa"/>
+            <w:tcW w:w="974" w:type="dxa"/>
           </w:tcPr>
           <w:p>
             <w:pPr>
@@ -4178,7 +3806,7 @@
         </w:tc>
         <w:tc>
           <w:tcPr>
-            <w:tcW w:w="852" w:type="dxa"/>
+            <w:tcW w:w="834" w:type="dxa"/>
           </w:tcPr>
           <w:p>
             <w:pPr>
@@ -4191,23 +3819,23 @@
         </w:tc>
         <w:tc>
           <w:tcPr>
-            <w:tcW w:w="768" w:type="dxa"/>
-          </w:tcPr>
-          <w:p>
-            <w:pPr>
-              <w:cnfStyle w:val="000000000000" w:firstRow="0" w:lastRow="0" w:firstColumn="0" w:lastColumn="0" w:oddVBand="0" w:evenVBand="0" w:oddHBand="0" w:evenHBand="0" w:firstRowFirstColumn="0" w:firstRowLastColumn="0" w:lastRowFirstColumn="0" w:lastRowLastColumn="0"/>
-            </w:pPr>
-            <w:r>
-              <w:t>FALSE</w:t>
-            </w:r>
-          </w:p>
-        </w:tc>
-      </w:tr>
-      <w:tr>
-        <w:tc>
-          <w:tcPr>
-            <w:cnfStyle w:val="001000000000" w:firstRow="0" w:lastRow="0" w:firstColumn="1" w:lastColumn="0" w:oddVBand="0" w:evenVBand="0" w:oddHBand="0" w:evenHBand="0" w:firstRowFirstColumn="0" w:firstRowLastColumn="0" w:lastRowFirstColumn="0" w:lastRowLastColumn="0"/>
-            <w:tcW w:w="2564" w:type="dxa"/>
+            <w:tcW w:w="764" w:type="dxa"/>
+          </w:tcPr>
+          <w:p>
+            <w:pPr>
+              <w:cnfStyle w:val="000000000000" w:firstRow="0" w:lastRow="0" w:firstColumn="0" w:lastColumn="0" w:oddVBand="0" w:evenVBand="0" w:oddHBand="0" w:evenHBand="0" w:firstRowFirstColumn="0" w:firstRowLastColumn="0" w:lastRowFirstColumn="0" w:lastRowLastColumn="0"/>
+            </w:pPr>
+            <w:r>
+              <w:t>FALSE</w:t>
+            </w:r>
+          </w:p>
+        </w:tc>
+      </w:tr>
+      <w:tr>
+        <w:tc>
+          <w:tcPr>
+            <w:cnfStyle w:val="001000000000" w:firstRow="0" w:lastRow="0" w:firstColumn="1" w:lastColumn="0" w:oddVBand="0" w:evenVBand="0" w:oddHBand="0" w:evenHBand="0" w:firstRowFirstColumn="0" w:firstRowLastColumn="0" w:lastRowFirstColumn="0" w:lastRowLastColumn="0"/>
+            <w:tcW w:w="2501" w:type="dxa"/>
           </w:tcPr>
           <w:p>
             <w:pPr>
@@ -4225,7 +3853,7 @@
         </w:tc>
         <w:tc>
           <w:tcPr>
-            <w:tcW w:w="2109" w:type="dxa"/>
+            <w:tcW w:w="1980" w:type="dxa"/>
           </w:tcPr>
           <w:p>
             <w:pPr>
@@ -4241,7 +3869,7 @@
         </w:tc>
         <w:tc>
           <w:tcPr>
-            <w:tcW w:w="1222" w:type="dxa"/>
+            <w:tcW w:w="1446" w:type="dxa"/>
           </w:tcPr>
           <w:p>
             <w:pPr>
@@ -4254,7 +3882,7 @@
         </w:tc>
         <w:tc>
           <w:tcPr>
-            <w:tcW w:w="984" w:type="dxa"/>
+            <w:tcW w:w="974" w:type="dxa"/>
           </w:tcPr>
           <w:p>
             <w:pPr>
@@ -4267,36 +3895,36 @@
         </w:tc>
         <w:tc>
           <w:tcPr>
-            <w:tcW w:w="852" w:type="dxa"/>
-          </w:tcPr>
-          <w:p>
-            <w:pPr>
-              <w:cnfStyle w:val="000000000000" w:firstRow="0" w:lastRow="0" w:firstColumn="0" w:lastColumn="0" w:oddVBand="0" w:evenVBand="0" w:oddHBand="0" w:evenHBand="0" w:firstRowFirstColumn="0" w:firstRowLastColumn="0" w:lastRowFirstColumn="0" w:lastRowLastColumn="0"/>
-            </w:pPr>
-            <w:r>
-              <w:t>FALSE</w:t>
-            </w:r>
-          </w:p>
-        </w:tc>
-        <w:tc>
-          <w:tcPr>
-            <w:tcW w:w="768" w:type="dxa"/>
-          </w:tcPr>
-          <w:p>
-            <w:pPr>
-              <w:cnfStyle w:val="000000000000" w:firstRow="0" w:lastRow="0" w:firstColumn="0" w:lastColumn="0" w:oddVBand="0" w:evenVBand="0" w:oddHBand="0" w:evenHBand="0" w:firstRowFirstColumn="0" w:firstRowLastColumn="0" w:lastRowFirstColumn="0" w:lastRowLastColumn="0"/>
-            </w:pPr>
-            <w:r>
-              <w:t>FALSE</w:t>
-            </w:r>
-          </w:p>
-        </w:tc>
-      </w:tr>
-      <w:tr>
-        <w:tc>
-          <w:tcPr>
-            <w:cnfStyle w:val="001000000000" w:firstRow="0" w:lastRow="0" w:firstColumn="1" w:lastColumn="0" w:oddVBand="0" w:evenVBand="0" w:oddHBand="0" w:evenHBand="0" w:firstRowFirstColumn="0" w:firstRowLastColumn="0" w:lastRowFirstColumn="0" w:lastRowLastColumn="0"/>
-            <w:tcW w:w="2564" w:type="dxa"/>
+            <w:tcW w:w="834" w:type="dxa"/>
+          </w:tcPr>
+          <w:p>
+            <w:pPr>
+              <w:cnfStyle w:val="000000000000" w:firstRow="0" w:lastRow="0" w:firstColumn="0" w:lastColumn="0" w:oddVBand="0" w:evenVBand="0" w:oddHBand="0" w:evenHBand="0" w:firstRowFirstColumn="0" w:firstRowLastColumn="0" w:lastRowFirstColumn="0" w:lastRowLastColumn="0"/>
+            </w:pPr>
+            <w:r>
+              <w:t>FALSE</w:t>
+            </w:r>
+          </w:p>
+        </w:tc>
+        <w:tc>
+          <w:tcPr>
+            <w:tcW w:w="764" w:type="dxa"/>
+          </w:tcPr>
+          <w:p>
+            <w:pPr>
+              <w:cnfStyle w:val="000000000000" w:firstRow="0" w:lastRow="0" w:firstColumn="0" w:lastColumn="0" w:oddVBand="0" w:evenVBand="0" w:oddHBand="0" w:evenHBand="0" w:firstRowFirstColumn="0" w:firstRowLastColumn="0" w:lastRowFirstColumn="0" w:lastRowLastColumn="0"/>
+            </w:pPr>
+            <w:r>
+              <w:t>FALSE</w:t>
+            </w:r>
+          </w:p>
+        </w:tc>
+      </w:tr>
+      <w:tr>
+        <w:tc>
+          <w:tcPr>
+            <w:cnfStyle w:val="001000000000" w:firstRow="0" w:lastRow="0" w:firstColumn="1" w:lastColumn="0" w:oddVBand="0" w:evenVBand="0" w:oddHBand="0" w:evenHBand="0" w:firstRowFirstColumn="0" w:firstRowLastColumn="0" w:lastRowFirstColumn="0" w:lastRowLastColumn="0"/>
+            <w:tcW w:w="2501" w:type="dxa"/>
           </w:tcPr>
           <w:p>
             <w:pPr>
@@ -4320,7 +3948,7 @@
         </w:tc>
         <w:tc>
           <w:tcPr>
-            <w:tcW w:w="2109" w:type="dxa"/>
+            <w:tcW w:w="1980" w:type="dxa"/>
           </w:tcPr>
           <w:p>
             <w:pPr>
@@ -4336,7 +3964,7 @@
         </w:tc>
         <w:tc>
           <w:tcPr>
-            <w:tcW w:w="1222" w:type="dxa"/>
+            <w:tcW w:w="1446" w:type="dxa"/>
           </w:tcPr>
           <w:p>
             <w:pPr>
@@ -4349,7 +3977,7 @@
         </w:tc>
         <w:tc>
           <w:tcPr>
-            <w:tcW w:w="984" w:type="dxa"/>
+            <w:tcW w:w="974" w:type="dxa"/>
           </w:tcPr>
           <w:p>
             <w:pPr>
@@ -4362,36 +3990,36 @@
         </w:tc>
         <w:tc>
           <w:tcPr>
-            <w:tcW w:w="852" w:type="dxa"/>
-          </w:tcPr>
-          <w:p>
-            <w:pPr>
-              <w:cnfStyle w:val="000000000000" w:firstRow="0" w:lastRow="0" w:firstColumn="0" w:lastColumn="0" w:oddVBand="0" w:evenVBand="0" w:oddHBand="0" w:evenHBand="0" w:firstRowFirstColumn="0" w:firstRowLastColumn="0" w:lastRowFirstColumn="0" w:lastRowLastColumn="0"/>
-            </w:pPr>
-            <w:r>
-              <w:t>FALSE</w:t>
-            </w:r>
-          </w:p>
-        </w:tc>
-        <w:tc>
-          <w:tcPr>
-            <w:tcW w:w="768" w:type="dxa"/>
-          </w:tcPr>
-          <w:p>
-            <w:pPr>
-              <w:cnfStyle w:val="000000000000" w:firstRow="0" w:lastRow="0" w:firstColumn="0" w:lastColumn="0" w:oddVBand="0" w:evenVBand="0" w:oddHBand="0" w:evenHBand="0" w:firstRowFirstColumn="0" w:firstRowLastColumn="0" w:lastRowFirstColumn="0" w:lastRowLastColumn="0"/>
-            </w:pPr>
-            <w:r>
-              <w:t>FALSE</w:t>
-            </w:r>
-          </w:p>
-        </w:tc>
-      </w:tr>
-      <w:tr>
-        <w:tc>
-          <w:tcPr>
-            <w:cnfStyle w:val="001000000000" w:firstRow="0" w:lastRow="0" w:firstColumn="1" w:lastColumn="0" w:oddVBand="0" w:evenVBand="0" w:oddHBand="0" w:evenHBand="0" w:firstRowFirstColumn="0" w:firstRowLastColumn="0" w:lastRowFirstColumn="0" w:lastRowLastColumn="0"/>
-            <w:tcW w:w="2564" w:type="dxa"/>
+            <w:tcW w:w="834" w:type="dxa"/>
+          </w:tcPr>
+          <w:p>
+            <w:pPr>
+              <w:cnfStyle w:val="000000000000" w:firstRow="0" w:lastRow="0" w:firstColumn="0" w:lastColumn="0" w:oddVBand="0" w:evenVBand="0" w:oddHBand="0" w:evenHBand="0" w:firstRowFirstColumn="0" w:firstRowLastColumn="0" w:lastRowFirstColumn="0" w:lastRowLastColumn="0"/>
+            </w:pPr>
+            <w:r>
+              <w:t>FALSE</w:t>
+            </w:r>
+          </w:p>
+        </w:tc>
+        <w:tc>
+          <w:tcPr>
+            <w:tcW w:w="764" w:type="dxa"/>
+          </w:tcPr>
+          <w:p>
+            <w:pPr>
+              <w:cnfStyle w:val="000000000000" w:firstRow="0" w:lastRow="0" w:firstColumn="0" w:lastColumn="0" w:oddVBand="0" w:evenVBand="0" w:oddHBand="0" w:evenHBand="0" w:firstRowFirstColumn="0" w:firstRowLastColumn="0" w:lastRowFirstColumn="0" w:lastRowLastColumn="0"/>
+            </w:pPr>
+            <w:r>
+              <w:t>FALSE</w:t>
+            </w:r>
+          </w:p>
+        </w:tc>
+      </w:tr>
+      <w:tr>
+        <w:tc>
+          <w:tcPr>
+            <w:cnfStyle w:val="001000000000" w:firstRow="0" w:lastRow="0" w:firstColumn="1" w:lastColumn="0" w:oddVBand="0" w:evenVBand="0" w:oddHBand="0" w:evenHBand="0" w:firstRowFirstColumn="0" w:firstRowLastColumn="0" w:lastRowFirstColumn="0" w:lastRowLastColumn="0"/>
+            <w:tcW w:w="2501" w:type="dxa"/>
           </w:tcPr>
           <w:p>
             <w:pPr>
@@ -4415,7 +4043,7 @@
         </w:tc>
         <w:tc>
           <w:tcPr>
-            <w:tcW w:w="2109" w:type="dxa"/>
+            <w:tcW w:w="1980" w:type="dxa"/>
           </w:tcPr>
           <w:p>
             <w:pPr>
@@ -4428,7 +4056,7 @@
         </w:tc>
         <w:tc>
           <w:tcPr>
-            <w:tcW w:w="1222" w:type="dxa"/>
+            <w:tcW w:w="1446" w:type="dxa"/>
           </w:tcPr>
           <w:p>
             <w:pPr>
@@ -4441,7 +4069,7 @@
         </w:tc>
         <w:tc>
           <w:tcPr>
-            <w:tcW w:w="984" w:type="dxa"/>
+            <w:tcW w:w="974" w:type="dxa"/>
           </w:tcPr>
           <w:p>
             <w:pPr>
@@ -4454,36 +4082,36 @@
         </w:tc>
         <w:tc>
           <w:tcPr>
-            <w:tcW w:w="852" w:type="dxa"/>
-          </w:tcPr>
-          <w:p>
-            <w:pPr>
-              <w:cnfStyle w:val="000000000000" w:firstRow="0" w:lastRow="0" w:firstColumn="0" w:lastColumn="0" w:oddVBand="0" w:evenVBand="0" w:oddHBand="0" w:evenHBand="0" w:firstRowFirstColumn="0" w:firstRowLastColumn="0" w:lastRowFirstColumn="0" w:lastRowLastColumn="0"/>
-            </w:pPr>
-            <w:r>
-              <w:t>FALSE</w:t>
-            </w:r>
-          </w:p>
-        </w:tc>
-        <w:tc>
-          <w:tcPr>
-            <w:tcW w:w="768" w:type="dxa"/>
-          </w:tcPr>
-          <w:p>
-            <w:pPr>
-              <w:cnfStyle w:val="000000000000" w:firstRow="0" w:lastRow="0" w:firstColumn="0" w:lastColumn="0" w:oddVBand="0" w:evenVBand="0" w:oddHBand="0" w:evenHBand="0" w:firstRowFirstColumn="0" w:firstRowLastColumn="0" w:lastRowFirstColumn="0" w:lastRowLastColumn="0"/>
-            </w:pPr>
-            <w:r>
-              <w:t>FALSE</w:t>
-            </w:r>
-          </w:p>
-        </w:tc>
-      </w:tr>
-      <w:tr>
-        <w:tc>
-          <w:tcPr>
-            <w:cnfStyle w:val="001000000000" w:firstRow="0" w:lastRow="0" w:firstColumn="1" w:lastColumn="0" w:oddVBand="0" w:evenVBand="0" w:oddHBand="0" w:evenHBand="0" w:firstRowFirstColumn="0" w:firstRowLastColumn="0" w:lastRowFirstColumn="0" w:lastRowLastColumn="0"/>
-            <w:tcW w:w="2564" w:type="dxa"/>
+            <w:tcW w:w="834" w:type="dxa"/>
+          </w:tcPr>
+          <w:p>
+            <w:pPr>
+              <w:cnfStyle w:val="000000000000" w:firstRow="0" w:lastRow="0" w:firstColumn="0" w:lastColumn="0" w:oddVBand="0" w:evenVBand="0" w:oddHBand="0" w:evenHBand="0" w:firstRowFirstColumn="0" w:firstRowLastColumn="0" w:lastRowFirstColumn="0" w:lastRowLastColumn="0"/>
+            </w:pPr>
+            <w:r>
+              <w:t>FALSE</w:t>
+            </w:r>
+          </w:p>
+        </w:tc>
+        <w:tc>
+          <w:tcPr>
+            <w:tcW w:w="764" w:type="dxa"/>
+          </w:tcPr>
+          <w:p>
+            <w:pPr>
+              <w:cnfStyle w:val="000000000000" w:firstRow="0" w:lastRow="0" w:firstColumn="0" w:lastColumn="0" w:oddVBand="0" w:evenVBand="0" w:oddHBand="0" w:evenHBand="0" w:firstRowFirstColumn="0" w:firstRowLastColumn="0" w:lastRowFirstColumn="0" w:lastRowLastColumn="0"/>
+            </w:pPr>
+            <w:r>
+              <w:t>FALSE</w:t>
+            </w:r>
+          </w:p>
+        </w:tc>
+      </w:tr>
+      <w:tr>
+        <w:tc>
+          <w:tcPr>
+            <w:cnfStyle w:val="001000000000" w:firstRow="0" w:lastRow="0" w:firstColumn="1" w:lastColumn="0" w:oddVBand="0" w:evenVBand="0" w:oddHBand="0" w:evenHBand="0" w:firstRowFirstColumn="0" w:firstRowLastColumn="0" w:lastRowFirstColumn="0" w:lastRowLastColumn="0"/>
+            <w:tcW w:w="2501" w:type="dxa"/>
           </w:tcPr>
           <w:p>
             <w:pPr>
@@ -4503,7 +4131,7 @@
         </w:tc>
         <w:tc>
           <w:tcPr>
-            <w:tcW w:w="2109" w:type="dxa"/>
+            <w:tcW w:w="1980" w:type="dxa"/>
           </w:tcPr>
           <w:p>
             <w:pPr>
@@ -4516,7 +4144,7 @@
         </w:tc>
         <w:tc>
           <w:tcPr>
-            <w:tcW w:w="1222" w:type="dxa"/>
+            <w:tcW w:w="1446" w:type="dxa"/>
           </w:tcPr>
           <w:p>
             <w:pPr>
@@ -4529,7 +4157,7 @@
         </w:tc>
         <w:tc>
           <w:tcPr>
-            <w:tcW w:w="984" w:type="dxa"/>
+            <w:tcW w:w="974" w:type="dxa"/>
           </w:tcPr>
           <w:p>
             <w:pPr>
@@ -4542,36 +4170,36 @@
         </w:tc>
         <w:tc>
           <w:tcPr>
-            <w:tcW w:w="852" w:type="dxa"/>
-          </w:tcPr>
-          <w:p>
-            <w:pPr>
-              <w:cnfStyle w:val="000000000000" w:firstRow="0" w:lastRow="0" w:firstColumn="0" w:lastColumn="0" w:oddVBand="0" w:evenVBand="0" w:oddHBand="0" w:evenHBand="0" w:firstRowFirstColumn="0" w:firstRowLastColumn="0" w:lastRowFirstColumn="0" w:lastRowLastColumn="0"/>
-            </w:pPr>
-            <w:r>
-              <w:t>FALSE</w:t>
-            </w:r>
-          </w:p>
-        </w:tc>
-        <w:tc>
-          <w:tcPr>
-            <w:tcW w:w="768" w:type="dxa"/>
-          </w:tcPr>
-          <w:p>
-            <w:pPr>
-              <w:cnfStyle w:val="000000000000" w:firstRow="0" w:lastRow="0" w:firstColumn="0" w:lastColumn="0" w:oddVBand="0" w:evenVBand="0" w:oddHBand="0" w:evenHBand="0" w:firstRowFirstColumn="0" w:firstRowLastColumn="0" w:lastRowFirstColumn="0" w:lastRowLastColumn="0"/>
-            </w:pPr>
-            <w:r>
-              <w:t>FALSE</w:t>
-            </w:r>
-          </w:p>
-        </w:tc>
-      </w:tr>
-      <w:tr>
-        <w:tc>
-          <w:tcPr>
-            <w:cnfStyle w:val="001000000000" w:firstRow="0" w:lastRow="0" w:firstColumn="1" w:lastColumn="0" w:oddVBand="0" w:evenVBand="0" w:oddHBand="0" w:evenHBand="0" w:firstRowFirstColumn="0" w:firstRowLastColumn="0" w:lastRowFirstColumn="0" w:lastRowLastColumn="0"/>
-            <w:tcW w:w="2564" w:type="dxa"/>
+            <w:tcW w:w="834" w:type="dxa"/>
+          </w:tcPr>
+          <w:p>
+            <w:pPr>
+              <w:cnfStyle w:val="000000000000" w:firstRow="0" w:lastRow="0" w:firstColumn="0" w:lastColumn="0" w:oddVBand="0" w:evenVBand="0" w:oddHBand="0" w:evenHBand="0" w:firstRowFirstColumn="0" w:firstRowLastColumn="0" w:lastRowFirstColumn="0" w:lastRowLastColumn="0"/>
+            </w:pPr>
+            <w:r>
+              <w:t>FALSE</w:t>
+            </w:r>
+          </w:p>
+        </w:tc>
+        <w:tc>
+          <w:tcPr>
+            <w:tcW w:w="764" w:type="dxa"/>
+          </w:tcPr>
+          <w:p>
+            <w:pPr>
+              <w:cnfStyle w:val="000000000000" w:firstRow="0" w:lastRow="0" w:firstColumn="0" w:lastColumn="0" w:oddVBand="0" w:evenVBand="0" w:oddHBand="0" w:evenHBand="0" w:firstRowFirstColumn="0" w:firstRowLastColumn="0" w:lastRowFirstColumn="0" w:lastRowLastColumn="0"/>
+            </w:pPr>
+            <w:r>
+              <w:t>FALSE</w:t>
+            </w:r>
+          </w:p>
+        </w:tc>
+      </w:tr>
+      <w:tr>
+        <w:tc>
+          <w:tcPr>
+            <w:cnfStyle w:val="001000000000" w:firstRow="0" w:lastRow="0" w:firstColumn="1" w:lastColumn="0" w:oddVBand="0" w:evenVBand="0" w:oddHBand="0" w:evenHBand="0" w:firstRowFirstColumn="0" w:firstRowLastColumn="0" w:lastRowFirstColumn="0" w:lastRowLastColumn="0"/>
+            <w:tcW w:w="2501" w:type="dxa"/>
           </w:tcPr>
           <w:p>
             <w:pPr>
@@ -4591,38 +4219,886 @@
         </w:tc>
         <w:tc>
           <w:tcPr>
-            <w:tcW w:w="2109" w:type="dxa"/>
-          </w:tcPr>
-          <w:p>
-            <w:pPr>
-              <w:cnfStyle w:val="000000000000" w:firstRow="0" w:lastRow="0" w:firstColumn="0" w:lastColumn="0" w:oddVBand="0" w:evenVBand="0" w:oddHBand="0" w:evenHBand="0" w:firstRowFirstColumn="0" w:firstRowLastColumn="0" w:lastRowFirstColumn="0" w:lastRowLastColumn="0"/>
-            </w:pPr>
-            <w:r>
-              <w:t xml:space="preserve">Representa la fecha de </w:t>
-            </w:r>
-            <w:r>
+            <w:tcW w:w="1980" w:type="dxa"/>
+          </w:tcPr>
+          <w:p>
+            <w:pPr>
+              <w:cnfStyle w:val="000000000000" w:firstRow="0" w:lastRow="0" w:firstColumn="0" w:lastColumn="0" w:oddVBand="0" w:evenVBand="0" w:oddHBand="0" w:evenHBand="0" w:firstRowFirstColumn="0" w:firstRowLastColumn="0" w:lastRowFirstColumn="0" w:lastRowLastColumn="0"/>
+            </w:pPr>
+            <w:r>
+              <w:t>Representa la fecha de finalización del método de pago</w:t>
+            </w:r>
+          </w:p>
+        </w:tc>
+        <w:tc>
+          <w:tcPr>
+            <w:tcW w:w="1446" w:type="dxa"/>
+          </w:tcPr>
+          <w:p>
+            <w:pPr>
+              <w:cnfStyle w:val="000000000000" w:firstRow="0" w:lastRow="0" w:firstColumn="0" w:lastColumn="0" w:oddVBand="0" w:evenVBand="0" w:oddHBand="0" w:evenHBand="0" w:firstRowFirstColumn="0" w:firstRowLastColumn="0" w:lastRowFirstColumn="0" w:lastRowLastColumn="0"/>
+            </w:pPr>
+            <w:r>
+              <w:t>DATE</w:t>
+            </w:r>
+          </w:p>
+        </w:tc>
+        <w:tc>
+          <w:tcPr>
+            <w:tcW w:w="974" w:type="dxa"/>
+          </w:tcPr>
+          <w:p>
+            <w:pPr>
+              <w:cnfStyle w:val="000000000000" w:firstRow="0" w:lastRow="0" w:firstColumn="0" w:lastColumn="0" w:oddVBand="0" w:evenVBand="0" w:oddHBand="0" w:evenHBand="0" w:firstRowFirstColumn="0" w:firstRowLastColumn="0" w:lastRowFirstColumn="0" w:lastRowLastColumn="0"/>
+            </w:pPr>
+            <w:r>
+              <w:t>TRUE</w:t>
+            </w:r>
+          </w:p>
+        </w:tc>
+        <w:tc>
+          <w:tcPr>
+            <w:tcW w:w="834" w:type="dxa"/>
+          </w:tcPr>
+          <w:p>
+            <w:pPr>
+              <w:cnfStyle w:val="000000000000" w:firstRow="0" w:lastRow="0" w:firstColumn="0" w:lastColumn="0" w:oddVBand="0" w:evenVBand="0" w:oddHBand="0" w:evenHBand="0" w:firstRowFirstColumn="0" w:firstRowLastColumn="0" w:lastRowFirstColumn="0" w:lastRowLastColumn="0"/>
+            </w:pPr>
+            <w:r>
+              <w:t>FALSE</w:t>
+            </w:r>
+          </w:p>
+        </w:tc>
+        <w:tc>
+          <w:tcPr>
+            <w:tcW w:w="764" w:type="dxa"/>
+          </w:tcPr>
+          <w:p>
+            <w:pPr>
+              <w:cnfStyle w:val="000000000000" w:firstRow="0" w:lastRow="0" w:firstColumn="0" w:lastColumn="0" w:oddVBand="0" w:evenVBand="0" w:oddHBand="0" w:evenHBand="0" w:firstRowFirstColumn="0" w:firstRowLastColumn="0" w:lastRowFirstColumn="0" w:lastRowLastColumn="0"/>
+            </w:pPr>
+            <w:r>
+              <w:t>FALSE</w:t>
+            </w:r>
+          </w:p>
+        </w:tc>
+      </w:tr>
+    </w:tbl>
+    <w:p/>
+    <w:tbl>
+      <w:tblPr>
+        <w:tblStyle w:val="Tabladecuadrcula1clara"/>
+        <w:tblW w:w="8499" w:type="dxa"/>
+        <w:tblLook w:val="04A0" w:firstRow="1" w:lastRow="0" w:firstColumn="1" w:lastColumn="0" w:noHBand="0" w:noVBand="1"/>
+      </w:tblPr>
+      <w:tblGrid>
+        <w:gridCol w:w="2803"/>
+        <w:gridCol w:w="1770"/>
+        <w:gridCol w:w="225"/>
+        <w:gridCol w:w="1263"/>
+        <w:gridCol w:w="933"/>
+        <w:gridCol w:w="757"/>
+        <w:gridCol w:w="748"/>
+      </w:tblGrid>
+      <w:tr>
+        <w:trPr>
+          <w:cnfStyle w:val="100000000000" w:firstRow="1" w:lastRow="0" w:firstColumn="0" w:lastColumn="0" w:oddVBand="0" w:evenVBand="0" w:oddHBand="0" w:evenHBand="0" w:firstRowFirstColumn="0" w:firstRowLastColumn="0" w:lastRowFirstColumn="0" w:lastRowLastColumn="0"/>
+        </w:trPr>
+        <w:tc>
+          <w:tcPr>
+            <w:cnfStyle w:val="001000000000" w:firstRow="0" w:lastRow="0" w:firstColumn="1" w:lastColumn="0" w:oddVBand="0" w:evenVBand="0" w:oddHBand="0" w:evenHBand="0" w:firstRowFirstColumn="0" w:firstRowLastColumn="0" w:lastRowFirstColumn="0" w:lastRowLastColumn="0"/>
+            <w:tcW w:w="8499" w:type="dxa"/>
+            <w:gridSpan w:val="7"/>
+          </w:tcPr>
+          <w:p>
+            <w:pPr>
+              <w:jc w:val="center"/>
+            </w:pPr>
+            <w:r>
+              <w:t>Producto</w:t>
+            </w:r>
+          </w:p>
+        </w:tc>
+      </w:tr>
+      <w:tr>
+        <w:tc>
+          <w:tcPr>
+            <w:cnfStyle w:val="001000000000" w:firstRow="0" w:lastRow="0" w:firstColumn="1" w:lastColumn="0" w:oddVBand="0" w:evenVBand="0" w:oddHBand="0" w:evenHBand="0" w:firstRowFirstColumn="0" w:firstRowLastColumn="0" w:lastRowFirstColumn="0" w:lastRowLastColumn="0"/>
+            <w:tcW w:w="3006" w:type="dxa"/>
+          </w:tcPr>
+          <w:p>
+            <w:pPr>
+              <w:jc w:val="center"/>
+            </w:pPr>
+            <w:r>
+              <w:t>Nombre</w:t>
+            </w:r>
+          </w:p>
+        </w:tc>
+        <w:tc>
+          <w:tcPr>
+            <w:tcW w:w="2042" w:type="dxa"/>
+            <w:gridSpan w:val="2"/>
+          </w:tcPr>
+          <w:p>
+            <w:pPr>
+              <w:jc w:val="center"/>
+              <w:cnfStyle w:val="000000000000" w:firstRow="0" w:lastRow="0" w:firstColumn="0" w:lastColumn="0" w:oddVBand="0" w:evenVBand="0" w:oddHBand="0" w:evenHBand="0" w:firstRowFirstColumn="0" w:firstRowLastColumn="0" w:lastRowFirstColumn="0" w:lastRowLastColumn="0"/>
+              <w:rPr>
+                <w:b/>
+              </w:rPr>
+            </w:pPr>
+            <w:r>
+              <w:rPr>
+                <w:b/>
+              </w:rPr>
+              <w:t>Descripción</w:t>
+            </w:r>
+          </w:p>
+        </w:tc>
+        <w:tc>
+          <w:tcPr>
+            <w:tcW w:w="1010" w:type="dxa"/>
+          </w:tcPr>
+          <w:p>
+            <w:pPr>
+              <w:jc w:val="center"/>
+              <w:cnfStyle w:val="000000000000" w:firstRow="0" w:lastRow="0" w:firstColumn="0" w:lastColumn="0" w:oddVBand="0" w:evenVBand="0" w:oddHBand="0" w:evenHBand="0" w:firstRowFirstColumn="0" w:firstRowLastColumn="0" w:lastRowFirstColumn="0" w:lastRowLastColumn="0"/>
+              <w:rPr>
+                <w:b/>
+              </w:rPr>
+            </w:pPr>
+            <w:r>
+              <w:rPr>
+                <w:b/>
+              </w:rPr>
+              <w:t>Tipo</w:t>
+            </w:r>
+          </w:p>
+        </w:tc>
+        <w:tc>
+          <w:tcPr>
+            <w:tcW w:w="934" w:type="dxa"/>
+          </w:tcPr>
+          <w:p>
+            <w:pPr>
+              <w:jc w:val="center"/>
+              <w:cnfStyle w:val="000000000000" w:firstRow="0" w:lastRow="0" w:firstColumn="0" w:lastColumn="0" w:oddVBand="0" w:evenVBand="0" w:oddHBand="0" w:evenHBand="0" w:firstRowFirstColumn="0" w:firstRowLastColumn="0" w:lastRowFirstColumn="0" w:lastRowLastColumn="0"/>
+              <w:rPr>
+                <w:b/>
+              </w:rPr>
+            </w:pPr>
+            <w:proofErr w:type="spellStart"/>
+            <w:r>
+              <w:rPr>
+                <w:b/>
+              </w:rPr>
+              <w:t>NotNull</w:t>
+            </w:r>
+            <w:proofErr w:type="spellEnd"/>
+          </w:p>
+        </w:tc>
+        <w:tc>
+          <w:tcPr>
+            <w:tcW w:w="759" w:type="dxa"/>
+          </w:tcPr>
+          <w:p>
+            <w:pPr>
+              <w:jc w:val="center"/>
+              <w:cnfStyle w:val="000000000000" w:firstRow="0" w:lastRow="0" w:firstColumn="0" w:lastColumn="0" w:oddVBand="0" w:evenVBand="0" w:oddHBand="0" w:evenHBand="0" w:firstRowFirstColumn="0" w:firstRowLastColumn="0" w:lastRowFirstColumn="0" w:lastRowLastColumn="0"/>
+              <w:rPr>
+                <w:b/>
+              </w:rPr>
+            </w:pPr>
+            <w:r>
+              <w:rPr>
+                <w:b/>
+              </w:rPr>
+              <w:t>PK</w:t>
+            </w:r>
+          </w:p>
+        </w:tc>
+        <w:tc>
+          <w:tcPr>
+            <w:tcW w:w="748" w:type="dxa"/>
+          </w:tcPr>
+          <w:p>
+            <w:pPr>
+              <w:jc w:val="center"/>
+              <w:cnfStyle w:val="000000000000" w:firstRow="0" w:lastRow="0" w:firstColumn="0" w:lastColumn="0" w:oddVBand="0" w:evenVBand="0" w:oddHBand="0" w:evenHBand="0" w:firstRowFirstColumn="0" w:firstRowLastColumn="0" w:lastRowFirstColumn="0" w:lastRowLastColumn="0"/>
+              <w:rPr>
+                <w:b/>
+              </w:rPr>
+            </w:pPr>
+            <w:r>
+              <w:rPr>
+                <w:b/>
+              </w:rPr>
+              <w:t>FK</w:t>
+            </w:r>
+          </w:p>
+        </w:tc>
+      </w:tr>
+      <w:tr>
+        <w:tc>
+          <w:tcPr>
+            <w:cnfStyle w:val="001000000000" w:firstRow="0" w:lastRow="0" w:firstColumn="1" w:lastColumn="0" w:oddVBand="0" w:evenVBand="0" w:oddHBand="0" w:evenHBand="0" w:firstRowFirstColumn="0" w:firstRowLastColumn="0" w:lastRowFirstColumn="0" w:lastRowLastColumn="0"/>
+            <w:tcW w:w="3006" w:type="dxa"/>
+          </w:tcPr>
+          <w:p>
+            <w:pPr>
+              <w:rPr>
+                <w:b w:val="0"/>
+              </w:rPr>
+            </w:pPr>
+            <w:proofErr w:type="spellStart"/>
+            <w:r>
+              <w:rPr>
+                <w:b w:val="0"/>
+              </w:rPr>
+              <w:t>id_producto</w:t>
+            </w:r>
+            <w:proofErr w:type="spellEnd"/>
+          </w:p>
+        </w:tc>
+        <w:tc>
+          <w:tcPr>
+            <w:tcW w:w="1811" w:type="dxa"/>
+          </w:tcPr>
+          <w:p>
+            <w:pPr>
+              <w:cnfStyle w:val="000000000000" w:firstRow="0" w:lastRow="0" w:firstColumn="0" w:lastColumn="0" w:oddVBand="0" w:evenVBand="0" w:oddHBand="0" w:evenHBand="0" w:firstRowFirstColumn="0" w:firstRowLastColumn="0" w:lastRowFirstColumn="0" w:lastRowLastColumn="0"/>
+            </w:pPr>
+            <w:r>
+              <w:t>Representa el identificador de la tabla</w:t>
+            </w:r>
+          </w:p>
+        </w:tc>
+        <w:tc>
+          <w:tcPr>
+            <w:tcW w:w="1241" w:type="dxa"/>
+            <w:gridSpan w:val="2"/>
+          </w:tcPr>
+          <w:p>
+            <w:pPr>
+              <w:cnfStyle w:val="000000000000" w:firstRow="0" w:lastRow="0" w:firstColumn="0" w:lastColumn="0" w:oddVBand="0" w:evenVBand="0" w:oddHBand="0" w:evenHBand="0" w:firstRowFirstColumn="0" w:firstRowLastColumn="0" w:lastRowFirstColumn="0" w:lastRowLastColumn="0"/>
+            </w:pPr>
+            <w:r>
+              <w:t>INT</w:t>
+            </w:r>
+          </w:p>
+        </w:tc>
+        <w:tc>
+          <w:tcPr>
+            <w:tcW w:w="934" w:type="dxa"/>
+          </w:tcPr>
+          <w:p>
+            <w:pPr>
+              <w:cnfStyle w:val="000000000000" w:firstRow="0" w:lastRow="0" w:firstColumn="0" w:lastColumn="0" w:oddVBand="0" w:evenVBand="0" w:oddHBand="0" w:evenHBand="0" w:firstRowFirstColumn="0" w:firstRowLastColumn="0" w:lastRowFirstColumn="0" w:lastRowLastColumn="0"/>
+            </w:pPr>
+            <w:r>
+              <w:t>TRUE</w:t>
+            </w:r>
+          </w:p>
+        </w:tc>
+        <w:tc>
+          <w:tcPr>
+            <w:tcW w:w="759" w:type="dxa"/>
+          </w:tcPr>
+          <w:p>
+            <w:pPr>
+              <w:cnfStyle w:val="000000000000" w:firstRow="0" w:lastRow="0" w:firstColumn="0" w:lastColumn="0" w:oddVBand="0" w:evenVBand="0" w:oddHBand="0" w:evenHBand="0" w:firstRowFirstColumn="0" w:firstRowLastColumn="0" w:lastRowFirstColumn="0" w:lastRowLastColumn="0"/>
+            </w:pPr>
+            <w:r>
+              <w:t>TRUE</w:t>
+            </w:r>
+          </w:p>
+        </w:tc>
+        <w:tc>
+          <w:tcPr>
+            <w:tcW w:w="748" w:type="dxa"/>
+          </w:tcPr>
+          <w:p>
+            <w:pPr>
+              <w:cnfStyle w:val="000000000000" w:firstRow="0" w:lastRow="0" w:firstColumn="0" w:lastColumn="0" w:oddVBand="0" w:evenVBand="0" w:oddHBand="0" w:evenHBand="0" w:firstRowFirstColumn="0" w:firstRowLastColumn="0" w:lastRowFirstColumn="0" w:lastRowLastColumn="0"/>
+            </w:pPr>
+            <w:r>
+              <w:t>FALSE</w:t>
+            </w:r>
+          </w:p>
+        </w:tc>
+      </w:tr>
+      <w:tr>
+        <w:tc>
+          <w:tcPr>
+            <w:cnfStyle w:val="001000000000" w:firstRow="0" w:lastRow="0" w:firstColumn="1" w:lastColumn="0" w:oddVBand="0" w:evenVBand="0" w:oddHBand="0" w:evenHBand="0" w:firstRowFirstColumn="0" w:firstRowLastColumn="0" w:lastRowFirstColumn="0" w:lastRowLastColumn="0"/>
+            <w:tcW w:w="3006" w:type="dxa"/>
+          </w:tcPr>
+          <w:p>
+            <w:pPr>
+              <w:rPr>
+                <w:b w:val="0"/>
+              </w:rPr>
+            </w:pPr>
+            <w:proofErr w:type="spellStart"/>
+            <w:r>
+              <w:rPr>
+                <w:b w:val="0"/>
+              </w:rPr>
+              <w:t>descripcion</w:t>
+            </w:r>
+            <w:proofErr w:type="spellEnd"/>
+          </w:p>
+        </w:tc>
+        <w:tc>
+          <w:tcPr>
+            <w:tcW w:w="1811" w:type="dxa"/>
+          </w:tcPr>
+          <w:p>
+            <w:pPr>
+              <w:cnfStyle w:val="000000000000" w:firstRow="0" w:lastRow="0" w:firstColumn="0" w:lastColumn="0" w:oddVBand="0" w:evenVBand="0" w:oddHBand="0" w:evenHBand="0" w:firstRowFirstColumn="0" w:firstRowLastColumn="0" w:lastRowFirstColumn="0" w:lastRowLastColumn="0"/>
+            </w:pPr>
+            <w:proofErr w:type="spellStart"/>
+            <w:r>
+              <w:t>Esepcificacion</w:t>
+            </w:r>
+            <w:proofErr w:type="spellEnd"/>
+            <w:r>
+              <w:t xml:space="preserve"> del producto en si </w:t>
+            </w:r>
+          </w:p>
+        </w:tc>
+        <w:tc>
+          <w:tcPr>
+            <w:tcW w:w="1241" w:type="dxa"/>
+            <w:gridSpan w:val="2"/>
+          </w:tcPr>
+          <w:p>
+            <w:pPr>
+              <w:cnfStyle w:val="000000000000" w:firstRow="0" w:lastRow="0" w:firstColumn="0" w:lastColumn="0" w:oddVBand="0" w:evenVBand="0" w:oddHBand="0" w:evenHBand="0" w:firstRowFirstColumn="0" w:firstRowLastColumn="0" w:lastRowFirstColumn="0" w:lastRowLastColumn="0"/>
+            </w:pPr>
+            <w:r>
+              <w:t>VARCHAR(20)</w:t>
+            </w:r>
+          </w:p>
+        </w:tc>
+        <w:tc>
+          <w:tcPr>
+            <w:tcW w:w="934" w:type="dxa"/>
+          </w:tcPr>
+          <w:p>
+            <w:pPr>
+              <w:cnfStyle w:val="000000000000" w:firstRow="0" w:lastRow="0" w:firstColumn="0" w:lastColumn="0" w:oddVBand="0" w:evenVBand="0" w:oddHBand="0" w:evenHBand="0" w:firstRowFirstColumn="0" w:firstRowLastColumn="0" w:lastRowFirstColumn="0" w:lastRowLastColumn="0"/>
+            </w:pPr>
+            <w:r>
+              <w:t>TRUE</w:t>
+            </w:r>
+          </w:p>
+        </w:tc>
+        <w:tc>
+          <w:tcPr>
+            <w:tcW w:w="759" w:type="dxa"/>
+          </w:tcPr>
+          <w:p>
+            <w:pPr>
+              <w:cnfStyle w:val="000000000000" w:firstRow="0" w:lastRow="0" w:firstColumn="0" w:lastColumn="0" w:oddVBand="0" w:evenVBand="0" w:oddHBand="0" w:evenHBand="0" w:firstRowFirstColumn="0" w:firstRowLastColumn="0" w:lastRowFirstColumn="0" w:lastRowLastColumn="0"/>
+            </w:pPr>
+            <w:r>
+              <w:t>FALSE</w:t>
+            </w:r>
+          </w:p>
+        </w:tc>
+        <w:tc>
+          <w:tcPr>
+            <w:tcW w:w="748" w:type="dxa"/>
+          </w:tcPr>
+          <w:p>
+            <w:pPr>
+              <w:cnfStyle w:val="000000000000" w:firstRow="0" w:lastRow="0" w:firstColumn="0" w:lastColumn="0" w:oddVBand="0" w:evenVBand="0" w:oddHBand="0" w:evenHBand="0" w:firstRowFirstColumn="0" w:firstRowLastColumn="0" w:lastRowFirstColumn="0" w:lastRowLastColumn="0"/>
+            </w:pPr>
+            <w:r>
+              <w:t>TRUE</w:t>
+            </w:r>
+          </w:p>
+        </w:tc>
+      </w:tr>
+      <w:tr>
+        <w:tc>
+          <w:tcPr>
+            <w:cnfStyle w:val="001000000000" w:firstRow="0" w:lastRow="0" w:firstColumn="1" w:lastColumn="0" w:oddVBand="0" w:evenVBand="0" w:oddHBand="0" w:evenHBand="0" w:firstRowFirstColumn="0" w:firstRowLastColumn="0" w:lastRowFirstColumn="0" w:lastRowLastColumn="0"/>
+            <w:tcW w:w="3006" w:type="dxa"/>
+          </w:tcPr>
+          <w:p>
+            <w:pPr>
+              <w:rPr>
+                <w:b w:val="0"/>
+              </w:rPr>
+            </w:pPr>
+            <w:r>
+              <w:rPr>
+                <w:b w:val="0"/>
+              </w:rPr>
+              <w:t>precio</w:t>
+            </w:r>
+          </w:p>
+        </w:tc>
+        <w:tc>
+          <w:tcPr>
+            <w:tcW w:w="1811" w:type="dxa"/>
+          </w:tcPr>
+          <w:p>
+            <w:pPr>
+              <w:cnfStyle w:val="000000000000" w:firstRow="0" w:lastRow="0" w:firstColumn="0" w:lastColumn="0" w:oddVBand="0" w:evenVBand="0" w:oddHBand="0" w:evenHBand="0" w:firstRowFirstColumn="0" w:firstRowLastColumn="0" w:lastRowFirstColumn="0" w:lastRowLastColumn="0"/>
+            </w:pPr>
+            <w:r>
+              <w:t>Representa el valor del producto.</w:t>
+            </w:r>
+          </w:p>
+        </w:tc>
+        <w:tc>
+          <w:tcPr>
+            <w:tcW w:w="1241" w:type="dxa"/>
+            <w:gridSpan w:val="2"/>
+          </w:tcPr>
+          <w:p>
+            <w:pPr>
+              <w:cnfStyle w:val="000000000000" w:firstRow="0" w:lastRow="0" w:firstColumn="0" w:lastColumn="0" w:oddVBand="0" w:evenVBand="0" w:oddHBand="0" w:evenHBand="0" w:firstRowFirstColumn="0" w:firstRowLastColumn="0" w:lastRowFirstColumn="0" w:lastRowLastColumn="0"/>
+            </w:pPr>
+            <w:r>
+              <w:t>DOUBLE</w:t>
+            </w:r>
+          </w:p>
+        </w:tc>
+        <w:tc>
+          <w:tcPr>
+            <w:tcW w:w="934" w:type="dxa"/>
+          </w:tcPr>
+          <w:p>
+            <w:pPr>
+              <w:cnfStyle w:val="000000000000" w:firstRow="0" w:lastRow="0" w:firstColumn="0" w:lastColumn="0" w:oddVBand="0" w:evenVBand="0" w:oddHBand="0" w:evenHBand="0" w:firstRowFirstColumn="0" w:firstRowLastColumn="0" w:lastRowFirstColumn="0" w:lastRowLastColumn="0"/>
+            </w:pPr>
+            <w:r>
+              <w:t>TRUE</w:t>
+            </w:r>
+          </w:p>
+        </w:tc>
+        <w:tc>
+          <w:tcPr>
+            <w:tcW w:w="759" w:type="dxa"/>
+          </w:tcPr>
+          <w:p>
+            <w:pPr>
+              <w:cnfStyle w:val="000000000000" w:firstRow="0" w:lastRow="0" w:firstColumn="0" w:lastColumn="0" w:oddVBand="0" w:evenVBand="0" w:oddHBand="0" w:evenHBand="0" w:firstRowFirstColumn="0" w:firstRowLastColumn="0" w:lastRowFirstColumn="0" w:lastRowLastColumn="0"/>
+            </w:pPr>
+            <w:r>
+              <w:t>FALSE</w:t>
+            </w:r>
+          </w:p>
+        </w:tc>
+        <w:tc>
+          <w:tcPr>
+            <w:tcW w:w="748" w:type="dxa"/>
+          </w:tcPr>
+          <w:p>
+            <w:pPr>
+              <w:cnfStyle w:val="000000000000" w:firstRow="0" w:lastRow="0" w:firstColumn="0" w:lastColumn="0" w:oddVBand="0" w:evenVBand="0" w:oddHBand="0" w:evenHBand="0" w:firstRowFirstColumn="0" w:firstRowLastColumn="0" w:lastRowFirstColumn="0" w:lastRowLastColumn="0"/>
+            </w:pPr>
+            <w:r>
+              <w:t>TRUE</w:t>
+            </w:r>
+          </w:p>
+        </w:tc>
+      </w:tr>
+    </w:tbl>
+    <w:p/>
+    <w:p/>
+    <w:tbl>
+      <w:tblPr>
+        <w:tblStyle w:val="Tabladecuadrcula1clara"/>
+        <w:tblW w:w="8499" w:type="dxa"/>
+        <w:tblLook w:val="04A0" w:firstRow="1" w:lastRow="0" w:firstColumn="1" w:lastColumn="0" w:noHBand="0" w:noVBand="1"/>
+      </w:tblPr>
+      <w:tblGrid>
+        <w:gridCol w:w="3125"/>
+        <w:gridCol w:w="1762"/>
+        <w:gridCol w:w="206"/>
+        <w:gridCol w:w="967"/>
+        <w:gridCol w:w="933"/>
+        <w:gridCol w:w="758"/>
+        <w:gridCol w:w="748"/>
+      </w:tblGrid>
+      <w:tr>
+        <w:trPr>
+          <w:cnfStyle w:val="100000000000" w:firstRow="1" w:lastRow="0" w:firstColumn="0" w:lastColumn="0" w:oddVBand="0" w:evenVBand="0" w:oddHBand="0" w:evenHBand="0" w:firstRowFirstColumn="0" w:firstRowLastColumn="0" w:lastRowFirstColumn="0" w:lastRowLastColumn="0"/>
+        </w:trPr>
+        <w:tc>
+          <w:tcPr>
+            <w:cnfStyle w:val="001000000000" w:firstRow="0" w:lastRow="0" w:firstColumn="1" w:lastColumn="0" w:oddVBand="0" w:evenVBand="0" w:oddHBand="0" w:evenHBand="0" w:firstRowFirstColumn="0" w:firstRowLastColumn="0" w:lastRowFirstColumn="0" w:lastRowLastColumn="0"/>
+            <w:tcW w:w="8499" w:type="dxa"/>
+            <w:gridSpan w:val="7"/>
+          </w:tcPr>
+          <w:p>
+            <w:pPr>
+              <w:jc w:val="center"/>
+            </w:pPr>
+            <w:proofErr w:type="spellStart"/>
+            <w:r>
+              <w:t>Promocion_combo_x_producto</w:t>
+            </w:r>
+            <w:proofErr w:type="spellEnd"/>
+          </w:p>
+        </w:tc>
+      </w:tr>
+      <w:tr>
+        <w:tc>
+          <w:tcPr>
+            <w:cnfStyle w:val="001000000000" w:firstRow="0" w:lastRow="0" w:firstColumn="1" w:lastColumn="0" w:oddVBand="0" w:evenVBand="0" w:oddHBand="0" w:evenHBand="0" w:firstRowFirstColumn="0" w:firstRowLastColumn="0" w:lastRowFirstColumn="0" w:lastRowLastColumn="0"/>
+            <w:tcW w:w="3006" w:type="dxa"/>
+          </w:tcPr>
+          <w:p>
+            <w:pPr>
+              <w:jc w:val="center"/>
+            </w:pPr>
+            <w:r>
+              <w:t>Nombre</w:t>
+            </w:r>
+          </w:p>
+        </w:tc>
+        <w:tc>
+          <w:tcPr>
+            <w:tcW w:w="2042" w:type="dxa"/>
+            <w:gridSpan w:val="2"/>
+          </w:tcPr>
+          <w:p>
+            <w:pPr>
+              <w:jc w:val="center"/>
+              <w:cnfStyle w:val="000000000000" w:firstRow="0" w:lastRow="0" w:firstColumn="0" w:lastColumn="0" w:oddVBand="0" w:evenVBand="0" w:oddHBand="0" w:evenHBand="0" w:firstRowFirstColumn="0" w:firstRowLastColumn="0" w:lastRowFirstColumn="0" w:lastRowLastColumn="0"/>
+              <w:rPr>
+                <w:b/>
+              </w:rPr>
+            </w:pPr>
+            <w:r>
+              <w:rPr>
+                <w:b/>
+              </w:rPr>
+              <w:t>Descripción</w:t>
+            </w:r>
+          </w:p>
+        </w:tc>
+        <w:tc>
+          <w:tcPr>
+            <w:tcW w:w="1010" w:type="dxa"/>
+          </w:tcPr>
+          <w:p>
+            <w:pPr>
+              <w:jc w:val="center"/>
+              <w:cnfStyle w:val="000000000000" w:firstRow="0" w:lastRow="0" w:firstColumn="0" w:lastColumn="0" w:oddVBand="0" w:evenVBand="0" w:oddHBand="0" w:evenHBand="0" w:firstRowFirstColumn="0" w:firstRowLastColumn="0" w:lastRowFirstColumn="0" w:lastRowLastColumn="0"/>
+              <w:rPr>
+                <w:b/>
+              </w:rPr>
+            </w:pPr>
+            <w:r>
+              <w:rPr>
+                <w:b/>
+              </w:rPr>
+              <w:t>Tipo</w:t>
+            </w:r>
+          </w:p>
+        </w:tc>
+        <w:tc>
+          <w:tcPr>
+            <w:tcW w:w="934" w:type="dxa"/>
+          </w:tcPr>
+          <w:p>
+            <w:pPr>
+              <w:jc w:val="center"/>
+              <w:cnfStyle w:val="000000000000" w:firstRow="0" w:lastRow="0" w:firstColumn="0" w:lastColumn="0" w:oddVBand="0" w:evenVBand="0" w:oddHBand="0" w:evenHBand="0" w:firstRowFirstColumn="0" w:firstRowLastColumn="0" w:lastRowFirstColumn="0" w:lastRowLastColumn="0"/>
+              <w:rPr>
+                <w:b/>
+              </w:rPr>
+            </w:pPr>
+            <w:proofErr w:type="spellStart"/>
+            <w:r>
+              <w:rPr>
+                <w:b/>
+              </w:rPr>
+              <w:t>NotNull</w:t>
+            </w:r>
+            <w:proofErr w:type="spellEnd"/>
+          </w:p>
+        </w:tc>
+        <w:tc>
+          <w:tcPr>
+            <w:tcW w:w="759" w:type="dxa"/>
+          </w:tcPr>
+          <w:p>
+            <w:pPr>
+              <w:jc w:val="center"/>
+              <w:cnfStyle w:val="000000000000" w:firstRow="0" w:lastRow="0" w:firstColumn="0" w:lastColumn="0" w:oddVBand="0" w:evenVBand="0" w:oddHBand="0" w:evenHBand="0" w:firstRowFirstColumn="0" w:firstRowLastColumn="0" w:lastRowFirstColumn="0" w:lastRowLastColumn="0"/>
+              <w:rPr>
+                <w:b/>
+              </w:rPr>
+            </w:pPr>
+            <w:r>
+              <w:rPr>
+                <w:b/>
+              </w:rPr>
+              <w:t>PK</w:t>
+            </w:r>
+          </w:p>
+        </w:tc>
+        <w:tc>
+          <w:tcPr>
+            <w:tcW w:w="748" w:type="dxa"/>
+          </w:tcPr>
+          <w:p>
+            <w:pPr>
+              <w:jc w:val="center"/>
+              <w:cnfStyle w:val="000000000000" w:firstRow="0" w:lastRow="0" w:firstColumn="0" w:lastColumn="0" w:oddVBand="0" w:evenVBand="0" w:oddHBand="0" w:evenHBand="0" w:firstRowFirstColumn="0" w:firstRowLastColumn="0" w:lastRowFirstColumn="0" w:lastRowLastColumn="0"/>
+              <w:rPr>
+                <w:b/>
+              </w:rPr>
+            </w:pPr>
+            <w:r>
+              <w:rPr>
+                <w:b/>
+              </w:rPr>
+              <w:t>FK</w:t>
+            </w:r>
+          </w:p>
+        </w:tc>
+      </w:tr>
+      <w:tr>
+        <w:tc>
+          <w:tcPr>
+            <w:cnfStyle w:val="001000000000" w:firstRow="0" w:lastRow="0" w:firstColumn="1" w:lastColumn="0" w:oddVBand="0" w:evenVBand="0" w:oddHBand="0" w:evenHBand="0" w:firstRowFirstColumn="0" w:firstRowLastColumn="0" w:lastRowFirstColumn="0" w:lastRowLastColumn="0"/>
+            <w:tcW w:w="3006" w:type="dxa"/>
+          </w:tcPr>
+          <w:p>
+            <w:pPr>
+              <w:rPr>
+                <w:b w:val="0"/>
+              </w:rPr>
+            </w:pPr>
+            <w:proofErr w:type="spellStart"/>
+            <w:r>
+              <w:rPr>
+                <w:b w:val="0"/>
+              </w:rPr>
+              <w:t>id_promocion_combo_producto</w:t>
+            </w:r>
+            <w:proofErr w:type="spellEnd"/>
+          </w:p>
+        </w:tc>
+        <w:tc>
+          <w:tcPr>
+            <w:tcW w:w="1811" w:type="dxa"/>
+          </w:tcPr>
+          <w:p>
+            <w:pPr>
+              <w:cnfStyle w:val="000000000000" w:firstRow="0" w:lastRow="0" w:firstColumn="0" w:lastColumn="0" w:oddVBand="0" w:evenVBand="0" w:oddHBand="0" w:evenHBand="0" w:firstRowFirstColumn="0" w:firstRowLastColumn="0" w:lastRowFirstColumn="0" w:lastRowLastColumn="0"/>
+            </w:pPr>
+            <w:r>
+              <w:t>Representa el identificador de la tabla</w:t>
+            </w:r>
+          </w:p>
+        </w:tc>
+        <w:tc>
+          <w:tcPr>
+            <w:tcW w:w="1241" w:type="dxa"/>
+            <w:gridSpan w:val="2"/>
+          </w:tcPr>
+          <w:p>
+            <w:pPr>
+              <w:cnfStyle w:val="000000000000" w:firstRow="0" w:lastRow="0" w:firstColumn="0" w:lastColumn="0" w:oddVBand="0" w:evenVBand="0" w:oddHBand="0" w:evenHBand="0" w:firstRowFirstColumn="0" w:firstRowLastColumn="0" w:lastRowFirstColumn="0" w:lastRowLastColumn="0"/>
+            </w:pPr>
+            <w:r>
+              <w:t>INT</w:t>
+            </w:r>
+          </w:p>
+        </w:tc>
+        <w:tc>
+          <w:tcPr>
+            <w:tcW w:w="934" w:type="dxa"/>
+          </w:tcPr>
+          <w:p>
+            <w:pPr>
+              <w:cnfStyle w:val="000000000000" w:firstRow="0" w:lastRow="0" w:firstColumn="0" w:lastColumn="0" w:oddVBand="0" w:evenVBand="0" w:oddHBand="0" w:evenHBand="0" w:firstRowFirstColumn="0" w:firstRowLastColumn="0" w:lastRowFirstColumn="0" w:lastRowLastColumn="0"/>
+            </w:pPr>
+            <w:r>
+              <w:t>TRUE</w:t>
+            </w:r>
+          </w:p>
+        </w:tc>
+        <w:tc>
+          <w:tcPr>
+            <w:tcW w:w="759" w:type="dxa"/>
+          </w:tcPr>
+          <w:p>
+            <w:pPr>
+              <w:cnfStyle w:val="000000000000" w:firstRow="0" w:lastRow="0" w:firstColumn="0" w:lastColumn="0" w:oddVBand="0" w:evenVBand="0" w:oddHBand="0" w:evenHBand="0" w:firstRowFirstColumn="0" w:firstRowLastColumn="0" w:lastRowFirstColumn="0" w:lastRowLastColumn="0"/>
+            </w:pPr>
+            <w:r>
+              <w:t>TRUE</w:t>
+            </w:r>
+          </w:p>
+        </w:tc>
+        <w:tc>
+          <w:tcPr>
+            <w:tcW w:w="748" w:type="dxa"/>
+          </w:tcPr>
+          <w:p>
+            <w:pPr>
+              <w:cnfStyle w:val="000000000000" w:firstRow="0" w:lastRow="0" w:firstColumn="0" w:lastColumn="0" w:oddVBand="0" w:evenVBand="0" w:oddHBand="0" w:evenHBand="0" w:firstRowFirstColumn="0" w:firstRowLastColumn="0" w:lastRowFirstColumn="0" w:lastRowLastColumn="0"/>
+            </w:pPr>
+            <w:r>
+              <w:t>FALSE</w:t>
+            </w:r>
+          </w:p>
+        </w:tc>
+      </w:tr>
+      <w:tr>
+        <w:tc>
+          <w:tcPr>
+            <w:cnfStyle w:val="001000000000" w:firstRow="0" w:lastRow="0" w:firstColumn="1" w:lastColumn="0" w:oddVBand="0" w:evenVBand="0" w:oddHBand="0" w:evenHBand="0" w:firstRowFirstColumn="0" w:firstRowLastColumn="0" w:lastRowFirstColumn="0" w:lastRowLastColumn="0"/>
+            <w:tcW w:w="3006" w:type="dxa"/>
+          </w:tcPr>
+          <w:p>
+            <w:pPr>
+              <w:rPr>
+                <w:b w:val="0"/>
+              </w:rPr>
+            </w:pPr>
+            <w:proofErr w:type="spellStart"/>
+            <w:r>
+              <w:rPr>
+                <w:b w:val="0"/>
+              </w:rPr>
+              <w:t>id_producto</w:t>
+            </w:r>
+            <w:proofErr w:type="spellEnd"/>
+          </w:p>
+        </w:tc>
+        <w:tc>
+          <w:tcPr>
+            <w:tcW w:w="1811" w:type="dxa"/>
+          </w:tcPr>
+          <w:p>
+            <w:pPr>
+              <w:cnfStyle w:val="000000000000" w:firstRow="0" w:lastRow="0" w:firstColumn="0" w:lastColumn="0" w:oddVBand="0" w:evenVBand="0" w:oddHBand="0" w:evenHBand="0" w:firstRowFirstColumn="0" w:firstRowLastColumn="0" w:lastRowFirstColumn="0" w:lastRowLastColumn="0"/>
+            </w:pPr>
+            <w:r>
+              <w:t>Representa el identificador del producto</w:t>
+            </w:r>
+          </w:p>
+        </w:tc>
+        <w:tc>
+          <w:tcPr>
+            <w:tcW w:w="1241" w:type="dxa"/>
+            <w:gridSpan w:val="2"/>
+          </w:tcPr>
+          <w:p>
+            <w:pPr>
+              <w:cnfStyle w:val="000000000000" w:firstRow="0" w:lastRow="0" w:firstColumn="0" w:lastColumn="0" w:oddVBand="0" w:evenVBand="0" w:oddHBand="0" w:evenHBand="0" w:firstRowFirstColumn="0" w:firstRowLastColumn="0" w:lastRowFirstColumn="0" w:lastRowLastColumn="0"/>
+            </w:pPr>
+            <w:r>
+              <w:t>INT</w:t>
+            </w:r>
+          </w:p>
+        </w:tc>
+        <w:tc>
+          <w:tcPr>
+            <w:tcW w:w="934" w:type="dxa"/>
+          </w:tcPr>
+          <w:p>
+            <w:pPr>
+              <w:cnfStyle w:val="000000000000" w:firstRow="0" w:lastRow="0" w:firstColumn="0" w:lastColumn="0" w:oddVBand="0" w:evenVBand="0" w:oddHBand="0" w:evenHBand="0" w:firstRowFirstColumn="0" w:firstRowLastColumn="0" w:lastRowFirstColumn="0" w:lastRowLastColumn="0"/>
+            </w:pPr>
+            <w:r>
+              <w:t>TRUE</w:t>
+            </w:r>
+          </w:p>
+        </w:tc>
+        <w:tc>
+          <w:tcPr>
+            <w:tcW w:w="759" w:type="dxa"/>
+          </w:tcPr>
+          <w:p>
+            <w:pPr>
+              <w:cnfStyle w:val="000000000000" w:firstRow="0" w:lastRow="0" w:firstColumn="0" w:lastColumn="0" w:oddVBand="0" w:evenVBand="0" w:oddHBand="0" w:evenHBand="0" w:firstRowFirstColumn="0" w:firstRowLastColumn="0" w:lastRowFirstColumn="0" w:lastRowLastColumn="0"/>
+            </w:pPr>
+            <w:r>
+              <w:t>FALSE</w:t>
+            </w:r>
+          </w:p>
+        </w:tc>
+        <w:tc>
+          <w:tcPr>
+            <w:tcW w:w="748" w:type="dxa"/>
+          </w:tcPr>
+          <w:p>
+            <w:pPr>
+              <w:cnfStyle w:val="000000000000" w:firstRow="0" w:lastRow="0" w:firstColumn="0" w:lastColumn="0" w:oddVBand="0" w:evenVBand="0" w:oddHBand="0" w:evenHBand="0" w:firstRowFirstColumn="0" w:firstRowLastColumn="0" w:lastRowFirstColumn="0" w:lastRowLastColumn="0"/>
+            </w:pPr>
+            <w:r>
+              <w:t>TRUE</w:t>
+            </w:r>
+          </w:p>
+        </w:tc>
+      </w:tr>
+      <w:tr>
+        <w:tc>
+          <w:tcPr>
+            <w:cnfStyle w:val="001000000000" w:firstRow="0" w:lastRow="0" w:firstColumn="1" w:lastColumn="0" w:oddVBand="0" w:evenVBand="0" w:oddHBand="0" w:evenHBand="0" w:firstRowFirstColumn="0" w:firstRowLastColumn="0" w:lastRowFirstColumn="0" w:lastRowLastColumn="0"/>
+            <w:tcW w:w="3006" w:type="dxa"/>
+          </w:tcPr>
+          <w:p>
+            <w:pPr>
+              <w:rPr>
+                <w:b w:val="0"/>
+              </w:rPr>
+            </w:pPr>
+            <w:proofErr w:type="spellStart"/>
+            <w:r>
+              <w:rPr>
+                <w:b w:val="0"/>
+              </w:rPr>
               <w:lastRenderedPageBreak/>
-              <w:t>finalización del método de pago</w:t>
-            </w:r>
-          </w:p>
-        </w:tc>
-        <w:tc>
-          <w:tcPr>
-            <w:tcW w:w="1222" w:type="dxa"/>
-          </w:tcPr>
-          <w:p>
-            <w:pPr>
-              <w:cnfStyle w:val="000000000000" w:firstRow="0" w:lastRow="0" w:firstColumn="0" w:lastColumn="0" w:oddVBand="0" w:evenVBand="0" w:oddHBand="0" w:evenHBand="0" w:firstRowFirstColumn="0" w:firstRowLastColumn="0" w:lastRowFirstColumn="0" w:lastRowLastColumn="0"/>
-            </w:pPr>
-            <w:r>
-              <w:lastRenderedPageBreak/>
-              <w:t>DATE</w:t>
-            </w:r>
-          </w:p>
-        </w:tc>
-        <w:tc>
-          <w:tcPr>
-            <w:tcW w:w="984" w:type="dxa"/>
+              <w:t>id_promocion_combo</w:t>
+            </w:r>
+            <w:proofErr w:type="spellEnd"/>
+          </w:p>
+        </w:tc>
+        <w:tc>
+          <w:tcPr>
+            <w:tcW w:w="1811" w:type="dxa"/>
+          </w:tcPr>
+          <w:p>
+            <w:pPr>
+              <w:cnfStyle w:val="000000000000" w:firstRow="0" w:lastRow="0" w:firstColumn="0" w:lastColumn="0" w:oddVBand="0" w:evenVBand="0" w:oddHBand="0" w:evenHBand="0" w:firstRowFirstColumn="0" w:firstRowLastColumn="0" w:lastRowFirstColumn="0" w:lastRowLastColumn="0"/>
+            </w:pPr>
+            <w:r>
+              <w:t>Representa el identificador del método de pago.</w:t>
+            </w:r>
+          </w:p>
+        </w:tc>
+        <w:tc>
+          <w:tcPr>
+            <w:tcW w:w="1241" w:type="dxa"/>
+            <w:gridSpan w:val="2"/>
+          </w:tcPr>
+          <w:p>
+            <w:pPr>
+              <w:cnfStyle w:val="000000000000" w:firstRow="0" w:lastRow="0" w:firstColumn="0" w:lastColumn="0" w:oddVBand="0" w:evenVBand="0" w:oddHBand="0" w:evenHBand="0" w:firstRowFirstColumn="0" w:firstRowLastColumn="0" w:lastRowFirstColumn="0" w:lastRowLastColumn="0"/>
+            </w:pPr>
+            <w:r>
+              <w:t>INT</w:t>
+            </w:r>
+          </w:p>
+        </w:tc>
+        <w:tc>
+          <w:tcPr>
+            <w:tcW w:w="934" w:type="dxa"/>
           </w:tcPr>
           <w:p>
             <w:pPr>
@@ -4635,80 +5111,20 @@
         </w:tc>
         <w:tc>
           <w:tcPr>
-            <w:tcW w:w="852" w:type="dxa"/>
-          </w:tcPr>
-          <w:p>
-            <w:pPr>
-              <w:cnfStyle w:val="000000000000" w:firstRow="0" w:lastRow="0" w:firstColumn="0" w:lastColumn="0" w:oddVBand="0" w:evenVBand="0" w:oddHBand="0" w:evenHBand="0" w:firstRowFirstColumn="0" w:firstRowLastColumn="0" w:lastRowFirstColumn="0" w:lastRowLastColumn="0"/>
-            </w:pPr>
-            <w:r>
-              <w:t>FALSE</w:t>
-            </w:r>
-          </w:p>
-        </w:tc>
-        <w:tc>
-          <w:tcPr>
-            <w:tcW w:w="768" w:type="dxa"/>
-          </w:tcPr>
-          <w:p>
-            <w:pPr>
-              <w:cnfStyle w:val="000000000000" w:firstRow="0" w:lastRow="0" w:firstColumn="0" w:lastColumn="0" w:oddVBand="0" w:evenVBand="0" w:oddHBand="0" w:evenHBand="0" w:firstRowFirstColumn="0" w:firstRowLastColumn="0" w:lastRowFirstColumn="0" w:lastRowLastColumn="0"/>
-            </w:pPr>
-            <w:r>
-              <w:t>FALSE</w:t>
-            </w:r>
-          </w:p>
-        </w:tc>
-      </w:tr>
-      <w:tr>
-        <w:tc>
-          <w:tcPr>
-            <w:cnfStyle w:val="001000000000" w:firstRow="0" w:lastRow="0" w:firstColumn="1" w:lastColumn="0" w:oddVBand="0" w:evenVBand="0" w:oddHBand="0" w:evenHBand="0" w:firstRowFirstColumn="0" w:firstRowLastColumn="0" w:lastRowFirstColumn="0" w:lastRowLastColumn="0"/>
-            <w:tcW w:w="2564" w:type="dxa"/>
-          </w:tcPr>
-          <w:p>
-            <w:pPr>
-              <w:rPr>
-                <w:b w:val="0"/>
-              </w:rPr>
-            </w:pPr>
-            <w:r>
-              <w:rPr>
-                <w:b w:val="0"/>
-              </w:rPr>
-              <w:t>descuento</w:t>
-            </w:r>
-          </w:p>
-        </w:tc>
-        <w:tc>
-          <w:tcPr>
-            <w:tcW w:w="2109" w:type="dxa"/>
-          </w:tcPr>
-          <w:p>
-            <w:pPr>
-              <w:cnfStyle w:val="000000000000" w:firstRow="0" w:lastRow="0" w:firstColumn="0" w:lastColumn="0" w:oddVBand="0" w:evenVBand="0" w:oddHBand="0" w:evenHBand="0" w:firstRowFirstColumn="0" w:firstRowLastColumn="0" w:lastRowFirstColumn="0" w:lastRowLastColumn="0"/>
-            </w:pPr>
-            <w:r>
-              <w:t xml:space="preserve">Representa el porcentaje de descuesto que un método de pago ofrece </w:t>
-            </w:r>
-          </w:p>
-        </w:tc>
-        <w:tc>
-          <w:tcPr>
-            <w:tcW w:w="1222" w:type="dxa"/>
-          </w:tcPr>
-          <w:p>
-            <w:pPr>
-              <w:cnfStyle w:val="000000000000" w:firstRow="0" w:lastRow="0" w:firstColumn="0" w:lastColumn="0" w:oddVBand="0" w:evenVBand="0" w:oddHBand="0" w:evenHBand="0" w:firstRowFirstColumn="0" w:firstRowLastColumn="0" w:lastRowFirstColumn="0" w:lastRowLastColumn="0"/>
-            </w:pPr>
-            <w:r>
-              <w:t>DOUBLE</w:t>
-            </w:r>
-          </w:p>
-        </w:tc>
-        <w:tc>
-          <w:tcPr>
-            <w:tcW w:w="984" w:type="dxa"/>
+            <w:tcW w:w="759" w:type="dxa"/>
+          </w:tcPr>
+          <w:p>
+            <w:pPr>
+              <w:cnfStyle w:val="000000000000" w:firstRow="0" w:lastRow="0" w:firstColumn="0" w:lastColumn="0" w:oddVBand="0" w:evenVBand="0" w:oddHBand="0" w:evenHBand="0" w:firstRowFirstColumn="0" w:firstRowLastColumn="0" w:lastRowFirstColumn="0" w:lastRowLastColumn="0"/>
+            </w:pPr>
+            <w:r>
+              <w:t>FALSE</w:t>
+            </w:r>
+          </w:p>
+        </w:tc>
+        <w:tc>
+          <w:tcPr>
+            <w:tcW w:w="748" w:type="dxa"/>
           </w:tcPr>
           <w:p>
             <w:pPr>
@@ -4716,32 +5132,6 @@
             </w:pPr>
             <w:r>
               <w:t>TRUE</w:t>
-            </w:r>
-          </w:p>
-        </w:tc>
-        <w:tc>
-          <w:tcPr>
-            <w:tcW w:w="852" w:type="dxa"/>
-          </w:tcPr>
-          <w:p>
-            <w:pPr>
-              <w:cnfStyle w:val="000000000000" w:firstRow="0" w:lastRow="0" w:firstColumn="0" w:lastColumn="0" w:oddVBand="0" w:evenVBand="0" w:oddHBand="0" w:evenHBand="0" w:firstRowFirstColumn="0" w:firstRowLastColumn="0" w:lastRowFirstColumn="0" w:lastRowLastColumn="0"/>
-            </w:pPr>
-            <w:r>
-              <w:t>FALSE</w:t>
-            </w:r>
-          </w:p>
-        </w:tc>
-        <w:tc>
-          <w:tcPr>
-            <w:tcW w:w="768" w:type="dxa"/>
-          </w:tcPr>
-          <w:p>
-            <w:pPr>
-              <w:cnfStyle w:val="000000000000" w:firstRow="0" w:lastRow="0" w:firstColumn="0" w:lastColumn="0" w:oddVBand="0" w:evenVBand="0" w:oddHBand="0" w:evenHBand="0" w:firstRowFirstColumn="0" w:firstRowLastColumn="0" w:lastRowFirstColumn="0" w:lastRowLastColumn="0"/>
-            </w:pPr>
-            <w:r>
-              <w:t>FALSE</w:t>
             </w:r>
           </w:p>
         </w:tc>
@@ -5024,7 +5414,10 @@
               <w:cnfStyle w:val="000000000000" w:firstRow="0" w:lastRow="0" w:firstColumn="0" w:lastColumn="0" w:oddVBand="0" w:evenVBand="0" w:oddHBand="0" w:evenHBand="0" w:firstRowFirstColumn="0" w:firstRowLastColumn="0" w:lastRowFirstColumn="0" w:lastRowLastColumn="0"/>
             </w:pPr>
             <w:r>
-              <w:t>Representa el nombre del método de pago</w:t>
+              <w:t xml:space="preserve">Representa el </w:t>
+            </w:r>
+            <w:r>
+              <w:t>identificador de la entrada.</w:t>
             </w:r>
           </w:p>
         </w:tc>
@@ -6251,234 +6644,234 @@
               <w:jc w:val="center"/>
             </w:pPr>
             <w:r>
+              <w:t>Usuarios</w:t>
+            </w:r>
+          </w:p>
+        </w:tc>
+      </w:tr>
+      <w:tr>
+        <w:tc>
+          <w:tcPr>
+            <w:cnfStyle w:val="001000000000" w:firstRow="0" w:lastRow="0" w:firstColumn="1" w:lastColumn="0" w:oddVBand="0" w:evenVBand="0" w:oddHBand="0" w:evenHBand="0" w:firstRowFirstColumn="0" w:firstRowLastColumn="0" w:lastRowFirstColumn="0" w:lastRowLastColumn="0"/>
+            <w:tcW w:w="2122" w:type="dxa"/>
+          </w:tcPr>
+          <w:p>
+            <w:pPr>
+              <w:jc w:val="center"/>
+            </w:pPr>
+            <w:r>
+              <w:t>Nombre</w:t>
+            </w:r>
+          </w:p>
+        </w:tc>
+        <w:tc>
+          <w:tcPr>
+            <w:tcW w:w="2676" w:type="dxa"/>
+          </w:tcPr>
+          <w:p>
+            <w:pPr>
+              <w:jc w:val="center"/>
+              <w:cnfStyle w:val="000000000000" w:firstRow="0" w:lastRow="0" w:firstColumn="0" w:lastColumn="0" w:oddVBand="0" w:evenVBand="0" w:oddHBand="0" w:evenHBand="0" w:firstRowFirstColumn="0" w:firstRowLastColumn="0" w:lastRowFirstColumn="0" w:lastRowLastColumn="0"/>
+              <w:rPr>
+                <w:b/>
+              </w:rPr>
+            </w:pPr>
+            <w:r>
+              <w:rPr>
+                <w:b/>
+              </w:rPr>
+              <w:t>Descripción</w:t>
+            </w:r>
+          </w:p>
+        </w:tc>
+        <w:tc>
+          <w:tcPr>
+            <w:tcW w:w="1263" w:type="dxa"/>
+          </w:tcPr>
+          <w:p>
+            <w:pPr>
+              <w:jc w:val="center"/>
+              <w:cnfStyle w:val="000000000000" w:firstRow="0" w:lastRow="0" w:firstColumn="0" w:lastColumn="0" w:oddVBand="0" w:evenVBand="0" w:oddHBand="0" w:evenHBand="0" w:firstRowFirstColumn="0" w:firstRowLastColumn="0" w:lastRowFirstColumn="0" w:lastRowLastColumn="0"/>
+              <w:rPr>
+                <w:b/>
+              </w:rPr>
+            </w:pPr>
+            <w:r>
+              <w:rPr>
+                <w:b/>
+              </w:rPr>
+              <w:t>Tipo</w:t>
+            </w:r>
+          </w:p>
+        </w:tc>
+        <w:tc>
+          <w:tcPr>
+            <w:tcW w:w="933" w:type="dxa"/>
+          </w:tcPr>
+          <w:p>
+            <w:pPr>
+              <w:jc w:val="center"/>
+              <w:cnfStyle w:val="000000000000" w:firstRow="0" w:lastRow="0" w:firstColumn="0" w:lastColumn="0" w:oddVBand="0" w:evenVBand="0" w:oddHBand="0" w:evenHBand="0" w:firstRowFirstColumn="0" w:firstRowLastColumn="0" w:lastRowFirstColumn="0" w:lastRowLastColumn="0"/>
+              <w:rPr>
+                <w:b/>
+              </w:rPr>
+            </w:pPr>
+            <w:proofErr w:type="spellStart"/>
+            <w:r>
+              <w:rPr>
+                <w:b/>
+              </w:rPr>
+              <w:t>NotNull</w:t>
+            </w:r>
+            <w:proofErr w:type="spellEnd"/>
+          </w:p>
+        </w:tc>
+        <w:tc>
+          <w:tcPr>
+            <w:tcW w:w="757" w:type="dxa"/>
+          </w:tcPr>
+          <w:p>
+            <w:pPr>
+              <w:jc w:val="center"/>
+              <w:cnfStyle w:val="000000000000" w:firstRow="0" w:lastRow="0" w:firstColumn="0" w:lastColumn="0" w:oddVBand="0" w:evenVBand="0" w:oddHBand="0" w:evenHBand="0" w:firstRowFirstColumn="0" w:firstRowLastColumn="0" w:lastRowFirstColumn="0" w:lastRowLastColumn="0"/>
+              <w:rPr>
+                <w:b/>
+              </w:rPr>
+            </w:pPr>
+            <w:r>
+              <w:rPr>
+                <w:b/>
+              </w:rPr>
+              <w:t>PK</w:t>
+            </w:r>
+          </w:p>
+        </w:tc>
+        <w:tc>
+          <w:tcPr>
+            <w:tcW w:w="748" w:type="dxa"/>
+          </w:tcPr>
+          <w:p>
+            <w:pPr>
+              <w:jc w:val="center"/>
+              <w:cnfStyle w:val="000000000000" w:firstRow="0" w:lastRow="0" w:firstColumn="0" w:lastColumn="0" w:oddVBand="0" w:evenVBand="0" w:oddHBand="0" w:evenHBand="0" w:firstRowFirstColumn="0" w:firstRowLastColumn="0" w:lastRowFirstColumn="0" w:lastRowLastColumn="0"/>
+              <w:rPr>
+                <w:b/>
+              </w:rPr>
+            </w:pPr>
+            <w:r>
+              <w:rPr>
+                <w:b/>
+              </w:rPr>
+              <w:t>FK</w:t>
+            </w:r>
+          </w:p>
+        </w:tc>
+      </w:tr>
+      <w:tr>
+        <w:tc>
+          <w:tcPr>
+            <w:cnfStyle w:val="001000000000" w:firstRow="0" w:lastRow="0" w:firstColumn="1" w:lastColumn="0" w:oddVBand="0" w:evenVBand="0" w:oddHBand="0" w:evenHBand="0" w:firstRowFirstColumn="0" w:firstRowLastColumn="0" w:lastRowFirstColumn="0" w:lastRowLastColumn="0"/>
+            <w:tcW w:w="2122" w:type="dxa"/>
+          </w:tcPr>
+          <w:p>
+            <w:pPr>
+              <w:rPr>
+                <w:b w:val="0"/>
+              </w:rPr>
+            </w:pPr>
+            <w:proofErr w:type="spellStart"/>
+            <w:r>
+              <w:rPr>
+                <w:b w:val="0"/>
+              </w:rPr>
+              <w:t>id_cliente</w:t>
+            </w:r>
+            <w:proofErr w:type="spellEnd"/>
+          </w:p>
+        </w:tc>
+        <w:tc>
+          <w:tcPr>
+            <w:tcW w:w="2676" w:type="dxa"/>
+          </w:tcPr>
+          <w:p>
+            <w:pPr>
+              <w:cnfStyle w:val="000000000000" w:firstRow="0" w:lastRow="0" w:firstColumn="0" w:lastColumn="0" w:oddVBand="0" w:evenVBand="0" w:oddHBand="0" w:evenHBand="0" w:firstRowFirstColumn="0" w:firstRowLastColumn="0" w:lastRowFirstColumn="0" w:lastRowLastColumn="0"/>
+            </w:pPr>
+            <w:r>
+              <w:t>Representa el identificador de la tabla</w:t>
+            </w:r>
+          </w:p>
+        </w:tc>
+        <w:tc>
+          <w:tcPr>
+            <w:tcW w:w="1263" w:type="dxa"/>
+          </w:tcPr>
+          <w:p>
+            <w:pPr>
+              <w:cnfStyle w:val="000000000000" w:firstRow="0" w:lastRow="0" w:firstColumn="0" w:lastColumn="0" w:oddVBand="0" w:evenVBand="0" w:oddHBand="0" w:evenHBand="0" w:firstRowFirstColumn="0" w:firstRowLastColumn="0" w:lastRowFirstColumn="0" w:lastRowLastColumn="0"/>
+            </w:pPr>
+            <w:r>
+              <w:t>INT</w:t>
+            </w:r>
+          </w:p>
+        </w:tc>
+        <w:tc>
+          <w:tcPr>
+            <w:tcW w:w="933" w:type="dxa"/>
+          </w:tcPr>
+          <w:p>
+            <w:pPr>
+              <w:cnfStyle w:val="000000000000" w:firstRow="0" w:lastRow="0" w:firstColumn="0" w:lastColumn="0" w:oddVBand="0" w:evenVBand="0" w:oddHBand="0" w:evenHBand="0" w:firstRowFirstColumn="0" w:firstRowLastColumn="0" w:lastRowFirstColumn="0" w:lastRowLastColumn="0"/>
+            </w:pPr>
+            <w:r>
+              <w:t>TRUE</w:t>
+            </w:r>
+          </w:p>
+        </w:tc>
+        <w:tc>
+          <w:tcPr>
+            <w:tcW w:w="757" w:type="dxa"/>
+          </w:tcPr>
+          <w:p>
+            <w:pPr>
+              <w:cnfStyle w:val="000000000000" w:firstRow="0" w:lastRow="0" w:firstColumn="0" w:lastColumn="0" w:oddVBand="0" w:evenVBand="0" w:oddHBand="0" w:evenHBand="0" w:firstRowFirstColumn="0" w:firstRowLastColumn="0" w:lastRowFirstColumn="0" w:lastRowLastColumn="0"/>
+            </w:pPr>
+            <w:r>
+              <w:t>TRUE</w:t>
+            </w:r>
+          </w:p>
+        </w:tc>
+        <w:tc>
+          <w:tcPr>
+            <w:tcW w:w="748" w:type="dxa"/>
+          </w:tcPr>
+          <w:p>
+            <w:pPr>
+              <w:cnfStyle w:val="000000000000" w:firstRow="0" w:lastRow="0" w:firstColumn="0" w:lastColumn="0" w:oddVBand="0" w:evenVBand="0" w:oddHBand="0" w:evenHBand="0" w:firstRowFirstColumn="0" w:firstRowLastColumn="0" w:lastRowFirstColumn="0" w:lastRowLastColumn="0"/>
+            </w:pPr>
+            <w:r>
+              <w:t>FALSE</w:t>
+            </w:r>
+          </w:p>
+        </w:tc>
+      </w:tr>
+      <w:tr>
+        <w:tc>
+          <w:tcPr>
+            <w:cnfStyle w:val="001000000000" w:firstRow="0" w:lastRow="0" w:firstColumn="1" w:lastColumn="0" w:oddVBand="0" w:evenVBand="0" w:oddHBand="0" w:evenHBand="0" w:firstRowFirstColumn="0" w:firstRowLastColumn="0" w:lastRowFirstColumn="0" w:lastRowLastColumn="0"/>
+            <w:tcW w:w="2122" w:type="dxa"/>
+          </w:tcPr>
+          <w:p>
+            <w:pPr>
+              <w:rPr>
+                <w:b w:val="0"/>
+              </w:rPr>
+            </w:pPr>
+            <w:r>
+              <w:rPr>
+                <w:b w:val="0"/>
+              </w:rPr>
               <w:lastRenderedPageBreak/>
-              <w:t>Usuarios</w:t>
-            </w:r>
-          </w:p>
-        </w:tc>
-      </w:tr>
-      <w:tr>
-        <w:tc>
-          <w:tcPr>
-            <w:cnfStyle w:val="001000000000" w:firstRow="0" w:lastRow="0" w:firstColumn="1" w:lastColumn="0" w:oddVBand="0" w:evenVBand="0" w:oddHBand="0" w:evenHBand="0" w:firstRowFirstColumn="0" w:firstRowLastColumn="0" w:lastRowFirstColumn="0" w:lastRowLastColumn="0"/>
-            <w:tcW w:w="2122" w:type="dxa"/>
-          </w:tcPr>
-          <w:p>
-            <w:pPr>
-              <w:jc w:val="center"/>
-            </w:pPr>
-            <w:r>
-              <w:t>Nombre</w:t>
-            </w:r>
-          </w:p>
-        </w:tc>
-        <w:tc>
-          <w:tcPr>
-            <w:tcW w:w="2676" w:type="dxa"/>
-          </w:tcPr>
-          <w:p>
-            <w:pPr>
-              <w:jc w:val="center"/>
-              <w:cnfStyle w:val="000000000000" w:firstRow="0" w:lastRow="0" w:firstColumn="0" w:lastColumn="0" w:oddVBand="0" w:evenVBand="0" w:oddHBand="0" w:evenHBand="0" w:firstRowFirstColumn="0" w:firstRowLastColumn="0" w:lastRowFirstColumn="0" w:lastRowLastColumn="0"/>
-              <w:rPr>
-                <w:b/>
-              </w:rPr>
-            </w:pPr>
-            <w:r>
-              <w:rPr>
-                <w:b/>
-              </w:rPr>
-              <w:t>Descripción</w:t>
-            </w:r>
-          </w:p>
-        </w:tc>
-        <w:tc>
-          <w:tcPr>
-            <w:tcW w:w="1263" w:type="dxa"/>
-          </w:tcPr>
-          <w:p>
-            <w:pPr>
-              <w:jc w:val="center"/>
-              <w:cnfStyle w:val="000000000000" w:firstRow="0" w:lastRow="0" w:firstColumn="0" w:lastColumn="0" w:oddVBand="0" w:evenVBand="0" w:oddHBand="0" w:evenHBand="0" w:firstRowFirstColumn="0" w:firstRowLastColumn="0" w:lastRowFirstColumn="0" w:lastRowLastColumn="0"/>
-              <w:rPr>
-                <w:b/>
-              </w:rPr>
-            </w:pPr>
-            <w:r>
-              <w:rPr>
-                <w:b/>
-              </w:rPr>
-              <w:t>Tipo</w:t>
-            </w:r>
-          </w:p>
-        </w:tc>
-        <w:tc>
-          <w:tcPr>
-            <w:tcW w:w="933" w:type="dxa"/>
-          </w:tcPr>
-          <w:p>
-            <w:pPr>
-              <w:jc w:val="center"/>
-              <w:cnfStyle w:val="000000000000" w:firstRow="0" w:lastRow="0" w:firstColumn="0" w:lastColumn="0" w:oddVBand="0" w:evenVBand="0" w:oddHBand="0" w:evenHBand="0" w:firstRowFirstColumn="0" w:firstRowLastColumn="0" w:lastRowFirstColumn="0" w:lastRowLastColumn="0"/>
-              <w:rPr>
-                <w:b/>
-              </w:rPr>
-            </w:pPr>
-            <w:proofErr w:type="spellStart"/>
-            <w:r>
-              <w:rPr>
-                <w:b/>
-              </w:rPr>
-              <w:t>NotNull</w:t>
-            </w:r>
-            <w:proofErr w:type="spellEnd"/>
-          </w:p>
-        </w:tc>
-        <w:tc>
-          <w:tcPr>
-            <w:tcW w:w="757" w:type="dxa"/>
-          </w:tcPr>
-          <w:p>
-            <w:pPr>
-              <w:jc w:val="center"/>
-              <w:cnfStyle w:val="000000000000" w:firstRow="0" w:lastRow="0" w:firstColumn="0" w:lastColumn="0" w:oddVBand="0" w:evenVBand="0" w:oddHBand="0" w:evenHBand="0" w:firstRowFirstColumn="0" w:firstRowLastColumn="0" w:lastRowFirstColumn="0" w:lastRowLastColumn="0"/>
-              <w:rPr>
-                <w:b/>
-              </w:rPr>
-            </w:pPr>
-            <w:r>
-              <w:rPr>
-                <w:b/>
-              </w:rPr>
-              <w:t>PK</w:t>
-            </w:r>
-          </w:p>
-        </w:tc>
-        <w:tc>
-          <w:tcPr>
-            <w:tcW w:w="748" w:type="dxa"/>
-          </w:tcPr>
-          <w:p>
-            <w:pPr>
-              <w:jc w:val="center"/>
-              <w:cnfStyle w:val="000000000000" w:firstRow="0" w:lastRow="0" w:firstColumn="0" w:lastColumn="0" w:oddVBand="0" w:evenVBand="0" w:oddHBand="0" w:evenHBand="0" w:firstRowFirstColumn="0" w:firstRowLastColumn="0" w:lastRowFirstColumn="0" w:lastRowLastColumn="0"/>
-              <w:rPr>
-                <w:b/>
-              </w:rPr>
-            </w:pPr>
-            <w:r>
-              <w:rPr>
-                <w:b/>
-              </w:rPr>
-              <w:t>FK</w:t>
-            </w:r>
-          </w:p>
-        </w:tc>
-      </w:tr>
-      <w:tr>
-        <w:tc>
-          <w:tcPr>
-            <w:cnfStyle w:val="001000000000" w:firstRow="0" w:lastRow="0" w:firstColumn="1" w:lastColumn="0" w:oddVBand="0" w:evenVBand="0" w:oddHBand="0" w:evenHBand="0" w:firstRowFirstColumn="0" w:firstRowLastColumn="0" w:lastRowFirstColumn="0" w:lastRowLastColumn="0"/>
-            <w:tcW w:w="2122" w:type="dxa"/>
-          </w:tcPr>
-          <w:p>
-            <w:pPr>
-              <w:rPr>
-                <w:b w:val="0"/>
-              </w:rPr>
-            </w:pPr>
-            <w:proofErr w:type="spellStart"/>
-            <w:r>
-              <w:rPr>
-                <w:b w:val="0"/>
-              </w:rPr>
-              <w:t>id_cliente</w:t>
-            </w:r>
-            <w:proofErr w:type="spellEnd"/>
-          </w:p>
-        </w:tc>
-        <w:tc>
-          <w:tcPr>
-            <w:tcW w:w="2676" w:type="dxa"/>
-          </w:tcPr>
-          <w:p>
-            <w:pPr>
-              <w:cnfStyle w:val="000000000000" w:firstRow="0" w:lastRow="0" w:firstColumn="0" w:lastColumn="0" w:oddVBand="0" w:evenVBand="0" w:oddHBand="0" w:evenHBand="0" w:firstRowFirstColumn="0" w:firstRowLastColumn="0" w:lastRowFirstColumn="0" w:lastRowLastColumn="0"/>
-            </w:pPr>
-            <w:r>
-              <w:t>Representa el identificador de la tabla</w:t>
-            </w:r>
-          </w:p>
-        </w:tc>
-        <w:tc>
-          <w:tcPr>
-            <w:tcW w:w="1263" w:type="dxa"/>
-          </w:tcPr>
-          <w:p>
-            <w:pPr>
-              <w:cnfStyle w:val="000000000000" w:firstRow="0" w:lastRow="0" w:firstColumn="0" w:lastColumn="0" w:oddVBand="0" w:evenVBand="0" w:oddHBand="0" w:evenHBand="0" w:firstRowFirstColumn="0" w:firstRowLastColumn="0" w:lastRowFirstColumn="0" w:lastRowLastColumn="0"/>
-            </w:pPr>
-            <w:r>
-              <w:t>INT</w:t>
-            </w:r>
-          </w:p>
-        </w:tc>
-        <w:tc>
-          <w:tcPr>
-            <w:tcW w:w="933" w:type="dxa"/>
-          </w:tcPr>
-          <w:p>
-            <w:pPr>
-              <w:cnfStyle w:val="000000000000" w:firstRow="0" w:lastRow="0" w:firstColumn="0" w:lastColumn="0" w:oddVBand="0" w:evenVBand="0" w:oddHBand="0" w:evenHBand="0" w:firstRowFirstColumn="0" w:firstRowLastColumn="0" w:lastRowFirstColumn="0" w:lastRowLastColumn="0"/>
-            </w:pPr>
-            <w:r>
-              <w:t>TRUE</w:t>
-            </w:r>
-          </w:p>
-        </w:tc>
-        <w:tc>
-          <w:tcPr>
-            <w:tcW w:w="757" w:type="dxa"/>
-          </w:tcPr>
-          <w:p>
-            <w:pPr>
-              <w:cnfStyle w:val="000000000000" w:firstRow="0" w:lastRow="0" w:firstColumn="0" w:lastColumn="0" w:oddVBand="0" w:evenVBand="0" w:oddHBand="0" w:evenHBand="0" w:firstRowFirstColumn="0" w:firstRowLastColumn="0" w:lastRowFirstColumn="0" w:lastRowLastColumn="0"/>
-            </w:pPr>
-            <w:r>
-              <w:t>TRUE</w:t>
-            </w:r>
-          </w:p>
-        </w:tc>
-        <w:tc>
-          <w:tcPr>
-            <w:tcW w:w="748" w:type="dxa"/>
-          </w:tcPr>
-          <w:p>
-            <w:pPr>
-              <w:cnfStyle w:val="000000000000" w:firstRow="0" w:lastRow="0" w:firstColumn="0" w:lastColumn="0" w:oddVBand="0" w:evenVBand="0" w:oddHBand="0" w:evenHBand="0" w:firstRowFirstColumn="0" w:firstRowLastColumn="0" w:lastRowFirstColumn="0" w:lastRowLastColumn="0"/>
-            </w:pPr>
-            <w:r>
-              <w:t>FALSE</w:t>
-            </w:r>
-          </w:p>
-        </w:tc>
-      </w:tr>
-      <w:tr>
-        <w:tc>
-          <w:tcPr>
-            <w:cnfStyle w:val="001000000000" w:firstRow="0" w:lastRow="0" w:firstColumn="1" w:lastColumn="0" w:oddVBand="0" w:evenVBand="0" w:oddHBand="0" w:evenHBand="0" w:firstRowFirstColumn="0" w:firstRowLastColumn="0" w:lastRowFirstColumn="0" w:lastRowLastColumn="0"/>
-            <w:tcW w:w="2122" w:type="dxa"/>
-          </w:tcPr>
-          <w:p>
-            <w:pPr>
-              <w:rPr>
-                <w:b w:val="0"/>
-              </w:rPr>
-            </w:pPr>
-            <w:r>
-              <w:rPr>
-                <w:b w:val="0"/>
-              </w:rPr>
               <w:t>legajo</w:t>
             </w:r>
           </w:p>
@@ -7515,13 +7908,7 @@
               <w:rPr>
                 <w:b w:val="0"/>
               </w:rPr>
-              <w:t>id_</w:t>
-            </w:r>
-            <w:r>
-              <w:rPr>
-                <w:b w:val="0"/>
-              </w:rPr>
-              <w:t>patente</w:t>
+              <w:t>id_patente</w:t>
             </w:r>
             <w:proofErr w:type="spellEnd"/>
           </w:p>
@@ -7611,8 +7998,16 @@
             <w:r>
               <w:rPr>
                 <w:b w:val="0"/>
-              </w:rPr>
-              <w:t>Titulo</w:t>
+                <w:u w:val="single"/>
+              </w:rPr>
+              <w:t>t</w:t>
+            </w:r>
+            <w:r>
+              <w:rPr>
+                <w:b w:val="0"/>
+                <w:u w:val="single"/>
+              </w:rPr>
+              <w:t>itulo</w:t>
             </w:r>
           </w:p>
         </w:tc>
@@ -7691,8 +8086,6 @@
             <w:r>
               <w:t>FALSE</w:t>
             </w:r>
-            <w:bookmarkStart w:id="0" w:name="_GoBack"/>
-            <w:bookmarkEnd w:id="0"/>
           </w:p>
         </w:tc>
       </w:tr>
@@ -8852,7 +9245,7 @@
 </file>
 
 <file path=customXml/itemProps1.xml><?xml version="1.0" encoding="utf-8"?>
-<ds:datastoreItem xmlns:ds="http://schemas.openxmlformats.org/officeDocument/2006/customXml" ds:itemID="{82355156-30E4-4101-A216-EB4B897FEF25}">
+<ds:datastoreItem xmlns:ds="http://schemas.openxmlformats.org/officeDocument/2006/customXml" ds:itemID="{02AE9502-2951-472C-AC44-288B50F815FA}">
   <ds:schemaRefs>
     <ds:schemaRef ds:uri="http://schemas.openxmlformats.org/officeDocument/2006/bibliography"/>
   </ds:schemaRefs>

</xml_diff>